<commit_message>
Mise à jour du CR du projet
</commit_message>
<xml_diff>
--- a/Rapport projet DataMining.docx
+++ b/Rapport projet DataMining.docx
@@ -1,6 +1,6 @@
 
 <file path=word/document.xml><?xml version="1.0" encoding="utf-8"?>
-<w:document xmlns:wpc="http://schemas.microsoft.com/office/word/2010/wordprocessingCanvas" xmlns:cx="http://schemas.microsoft.com/office/drawing/2014/chartex" xmlns:cx1="http://schemas.microsoft.com/office/drawing/2015/9/8/chartex" xmlns:cx2="http://schemas.microsoft.com/office/drawing/2015/10/21/chartex" xmlns:cx3="http://schemas.microsoft.com/office/drawing/2016/5/9/chartex" xmlns:cx4="http://schemas.microsoft.com/office/drawing/2016/5/10/chartex" xmlns:cx5="http://schemas.microsoft.com/office/drawing/2016/5/11/chartex" xmlns:cx6="http://schemas.microsoft.com/office/drawing/2016/5/12/chartex" xmlns:cx7="http://schemas.microsoft.com/office/drawing/2016/5/13/chartex" xmlns:cx8="http://schemas.microsoft.com/office/drawing/2016/5/14/chartex" xmlns:mc="http://schemas.openxmlformats.org/markup-compatibility/2006" xmlns:aink="http://schemas.microsoft.com/office/drawing/2016/ink" xmlns:am3d="http://schemas.microsoft.com/office/drawing/2017/model3d" xmlns:o="urn:schemas-microsoft-com:office:office" xmlns:r="http://schemas.openxmlformats.org/officeDocument/2006/relationships" xmlns:m="http://schemas.openxmlformats.org/officeDocument/2006/math" xmlns:v="urn:schemas-microsoft-com:vml" xmlns:wp14="http://schemas.microsoft.com/office/word/2010/wordprocessingDrawing" xmlns:wp="http://schemas.openxmlformats.org/drawingml/2006/wordprocessingDrawing" xmlns:w10="urn:schemas-microsoft-com:office:word" xmlns:w="http://schemas.openxmlformats.org/wordprocessingml/2006/main" xmlns:w14="http://schemas.microsoft.com/office/word/2010/wordml" xmlns:w15="http://schemas.microsoft.com/office/word/2012/wordml" xmlns:w16cid="http://schemas.microsoft.com/office/word/2016/wordml/cid" xmlns:w16se="http://schemas.microsoft.com/office/word/2015/wordml/symex" xmlns:wpg="http://schemas.microsoft.com/office/word/2010/wordprocessingGroup" xmlns:wpi="http://schemas.microsoft.com/office/word/2010/wordprocessingInk" xmlns:wne="http://schemas.microsoft.com/office/word/2006/wordml" xmlns:wps="http://schemas.microsoft.com/office/word/2010/wordprocessingShape" mc:Ignorable="w14 w15 w16se w16cid wp14">
+<w:document xmlns:wpc="http://schemas.microsoft.com/office/word/2010/wordprocessingCanvas" xmlns:cx="http://schemas.microsoft.com/office/drawing/2014/chartex" xmlns:cx1="http://schemas.microsoft.com/office/drawing/2015/9/8/chartex" xmlns:cx2="http://schemas.microsoft.com/office/drawing/2015/10/21/chartex" xmlns:cx3="http://schemas.microsoft.com/office/drawing/2016/5/9/chartex" xmlns:cx4="http://schemas.microsoft.com/office/drawing/2016/5/10/chartex" xmlns:cx5="http://schemas.microsoft.com/office/drawing/2016/5/11/chartex" xmlns:cx6="http://schemas.microsoft.com/office/drawing/2016/5/12/chartex" xmlns:cx7="http://schemas.microsoft.com/office/drawing/2016/5/13/chartex" xmlns:cx8="http://schemas.microsoft.com/office/drawing/2016/5/14/chartex" xmlns:mc="http://schemas.openxmlformats.org/markup-compatibility/2006" xmlns:aink="http://schemas.microsoft.com/office/drawing/2016/ink" xmlns:am3d="http://schemas.microsoft.com/office/drawing/2017/model3d" xmlns:o="urn:schemas-microsoft-com:office:office" xmlns:r="http://schemas.openxmlformats.org/officeDocument/2006/relationships" xmlns:m="http://schemas.openxmlformats.org/officeDocument/2006/math" xmlns:v="urn:schemas-microsoft-com:vml" xmlns:wp14="http://schemas.microsoft.com/office/word/2010/wordprocessingDrawing" xmlns:wp="http://schemas.openxmlformats.org/drawingml/2006/wordprocessingDrawing" xmlns:w10="urn:schemas-microsoft-com:office:word" xmlns:w="http://schemas.openxmlformats.org/wordprocessingml/2006/main" xmlns:w14="http://schemas.microsoft.com/office/word/2010/wordml" xmlns:w15="http://schemas.microsoft.com/office/word/2012/wordml" xmlns:w16cex="http://schemas.microsoft.com/office/word/2018/wordml/cex" xmlns:w16cid="http://schemas.microsoft.com/office/word/2016/wordml/cid" xmlns:w16="http://schemas.microsoft.com/office/word/2018/wordml" xmlns:w16se="http://schemas.microsoft.com/office/word/2015/wordml/symex" xmlns:wpg="http://schemas.microsoft.com/office/word/2010/wordprocessingGroup" xmlns:wpi="http://schemas.microsoft.com/office/word/2010/wordprocessingInk" xmlns:wne="http://schemas.microsoft.com/office/word/2006/wordml" xmlns:wps="http://schemas.microsoft.com/office/word/2010/wordprocessingShape" mc:Ignorable="w14 w15 w16se w16cid w16 w16cex wp14">
   <w:body>
     <w:p>
       <w:pPr>
@@ -165,7 +165,19 @@
         <w:jc w:val="both"/>
       </w:pPr>
       <w:r>
-        <w:t>Pour ce projet des contraintes ont été définie</w:t>
+        <w:t>Pour ce projet</w:t>
+      </w:r>
+      <w:r>
+        <w:t>,</w:t>
+      </w:r>
+      <w:r>
+        <w:t xml:space="preserve"> </w:t>
+      </w:r>
+      <w:r>
+        <w:t>plusieurs</w:t>
+      </w:r>
+      <w:r>
+        <w:t xml:space="preserve"> contraintes ont été définie</w:t>
       </w:r>
       <w:r>
         <w:t xml:space="preserve"> dans le cahier des charges. </w:t>
@@ -180,16 +192,39 @@
         <w:jc w:val="both"/>
       </w:pPr>
       <w:r>
-        <w:t xml:space="preserve">Notre solution devra être composé de </w:t>
+        <w:t>Par ailleurs, n</w:t>
+      </w:r>
+      <w:r>
+        <w:t xml:space="preserve">otre solution devra être composé de </w:t>
       </w:r>
       <w:r>
         <w:t>3</w:t>
       </w:r>
       <w:r>
-        <w:t xml:space="preserve"> parties, la première est la phase de </w:t>
-      </w:r>
-      <w:r>
-        <w:t xml:space="preserve">collecte des données. Celle-ci permettra la récupération d’une centaine d’images, de manière automatique et libre de droit. Dans un deuxième temps, il y aura une phase d’étiquetage et d’analyse des images. Différentes données comme la couleur, les Exifs ou le format seront à renseigner dans un fichier </w:t>
+        <w:t xml:space="preserve"> parties</w:t>
+      </w:r>
+      <w:r>
+        <w:t xml:space="preserve">, </w:t>
+      </w:r>
+      <w:r>
+        <w:t xml:space="preserve">la première </w:t>
+      </w:r>
+      <w:r>
+        <w:t>étant</w:t>
+      </w:r>
+      <w:r>
+        <w:t xml:space="preserve"> la phase de </w:t>
+      </w:r>
+      <w:r>
+        <w:t xml:space="preserve">collecte des données. Celle-ci permettra la récupération d’une centaine d’images, de manière automatique et libre de droit. Dans un deuxième temps, il y aura une phase d’étiquetage et d’analyse des images. Différentes données comme la couleur, les </w:t>
+      </w:r>
+      <w:proofErr w:type="spellStart"/>
+      <w:r>
+        <w:t>Exifs</w:t>
+      </w:r>
+      <w:proofErr w:type="spellEnd"/>
+      <w:r>
+        <w:t xml:space="preserve"> ou le format seront à renseigner dans un fichier </w:t>
       </w:r>
       <w:r>
         <w:t>JSON</w:t>
@@ -226,11 +261,19 @@
         <w:jc w:val="both"/>
       </w:pPr>
       <w:r>
-        <w:t>Le cahier des charges n’ayant pas définie de manière de visualiser et interagir avec l’utilisateur. Nous avons fait le choix de partir sur l’utilisation d’un serveur TCP qui utilise des sockets http (à l’aide d</w:t>
+        <w:t>Le cahier des charges n’ayant pas définie de manière de visualiser et interagir avec l’utilisateur</w:t>
+      </w:r>
+      <w:r>
+        <w:t>, n</w:t>
+      </w:r>
+      <w:r>
+        <w:t>ous avons fait le choix de partir sur l’utilisation d’un serveur TCP qui utilise des sockets http (à l’aide d</w:t>
       </w:r>
       <w:r>
         <w:t xml:space="preserve">u module </w:t>
       </w:r>
+      <w:proofErr w:type="spellStart"/>
+      <w:proofErr w:type="gramStart"/>
       <w:r>
         <w:rPr>
           <w:i/>
@@ -238,6 +281,8 @@
         </w:rPr>
         <w:t>http.server</w:t>
       </w:r>
+      <w:proofErr w:type="spellEnd"/>
+      <w:proofErr w:type="gramEnd"/>
       <w:r>
         <w:t xml:space="preserve">). </w:t>
       </w:r>
@@ -248,7 +293,16 @@
         <w:jc w:val="both"/>
       </w:pPr>
       <w:r>
-        <w:t xml:space="preserve">Le problème est que nous avons rencontrés des problèmes de compatibilité entre les bibliothèques. Ainsi, nous avons le choix d’utiliser une fonction </w:t>
+        <w:t>Nous</w:t>
+      </w:r>
+      <w:r>
+        <w:t xml:space="preserve"> avons</w:t>
+      </w:r>
+      <w:r>
+        <w:t xml:space="preserve"> cependant</w:t>
+      </w:r>
+      <w:r>
+        <w:t xml:space="preserve"> rencontré des problèmes de compatibilité entre les bibliothèques. Ainsi, nous avons le choix d’utiliser une fonction </w:t>
       </w:r>
       <w:r>
         <w:rPr>
@@ -319,13 +373,31 @@
         <w:jc w:val="both"/>
       </w:pPr>
       <w:r>
-        <w:t xml:space="preserve">Pour ce projet, nous avons développé deux types de script. Les premiers que l’on pourrait catégoriser comme « Back-end » sont des fonctions qui nécessite un appel dans le terminal. </w:t>
+        <w:t>Pour ce projet, nous avons développé deux types de script. Les premiers que l’on pourrait catégoriser comme « Backend » sont des fonctions qui nécessite</w:t>
+      </w:r>
+      <w:r>
+        <w:t>nt</w:t>
+      </w:r>
+      <w:r>
+        <w:t xml:space="preserve"> un appel dans le terminal. </w:t>
       </w:r>
       <w:r>
         <w:t>L</w:t>
       </w:r>
       <w:r>
-        <w:t xml:space="preserve">es fonctions vont s’exécutées et ne nécessite pas d’entrées de l’utilisateur. </w:t>
+        <w:t>es fonctions vont s’exécut</w:t>
+      </w:r>
+      <w:r>
+        <w:t>er</w:t>
+      </w:r>
+      <w:r>
+        <w:t xml:space="preserve"> et ne nécessite</w:t>
+      </w:r>
+      <w:r>
+        <w:t>nt</w:t>
+      </w:r>
+      <w:r>
+        <w:t xml:space="preserve"> pas d’entrées de l’utilisateur. </w:t>
       </w:r>
       <w:r>
         <w:t xml:space="preserve">Dans cette catégorie, </w:t>
@@ -343,7 +415,7 @@
         <w:jc w:val="both"/>
       </w:pPr>
       <w:r>
-        <w:t>Le second type de script, est celui que l’on peut appeler « front-end</w:t>
+        <w:t>Le second type de script, est celui que l’on peut appeler « frontend</w:t>
       </w:r>
       <w:r>
         <w:t xml:space="preserve"> </w:t>
@@ -352,18 +424,17 @@
         <w:t xml:space="preserve">». </w:t>
       </w:r>
       <w:r>
-        <w:t>Ils vont être exécuté via le navigateur de l’utilisateur et attende des entrées de l’utilisateur via des formulaires HTML.</w:t>
-      </w:r>
-    </w:p>
-    <w:p>
+        <w:t>Ils vont être exécuté via le navigateur de l’utilisateur et attend</w:t>
+      </w:r>
+      <w:r>
+        <w:t>re</w:t>
+      </w:r>
+      <w:r>
+        <w:t xml:space="preserve"> des entrées de l’utilisateur via des formulaires HTML.</w:t>
+      </w:r>
       <w:r>
         <w:br w:type="page"/>
       </w:r>
-    </w:p>
-    <w:p>
-      <w:pPr>
-        <w:jc w:val="both"/>
-      </w:pPr>
     </w:p>
     <w:p>
       <w:pPr>
@@ -374,6 +445,7 @@
         </w:numPr>
       </w:pPr>
       <w:r>
+        <w:lastRenderedPageBreak/>
         <w:t xml:space="preserve">Partie Collecte des données </w:t>
       </w:r>
       <w:r>
@@ -481,28 +553,57 @@
         <w:footnoteReference w:id="4"/>
       </w:r>
       <w:r>
-        <w:t xml:space="preserve">. Celui-ci va nous contraindre à </w:t>
+        <w:t>. Cel</w:t>
+      </w:r>
+      <w:r>
+        <w:t>a nous contraint</w:t>
+      </w:r>
+      <w:r>
+        <w:t xml:space="preserve"> à </w:t>
       </w:r>
       <w:r>
         <w:t xml:space="preserve">utiliser la bibliothèque </w:t>
       </w:r>
+      <w:proofErr w:type="spellStart"/>
+      <w:proofErr w:type="gramStart"/>
       <w:r>
         <w:rPr>
           <w:i/>
           <w:iCs/>
         </w:rPr>
-        <w:t xml:space="preserve">qwikidata.sparql </w:t>
-      </w:r>
-      <w:r>
-        <w:t xml:space="preserve">et plus spécifiquement la </w:t>
-      </w:r>
+        <w:t>qwikidata.sparql</w:t>
+      </w:r>
+      <w:proofErr w:type="spellEnd"/>
+      <w:proofErr w:type="gramEnd"/>
       <w:r>
         <w:rPr>
           <w:i/>
           <w:iCs/>
         </w:rPr>
-        <w:t>fonction return_sparql_query_results</w:t>
-      </w:r>
+        <w:t xml:space="preserve"> </w:t>
+      </w:r>
+      <w:r>
+        <w:t xml:space="preserve">et plus spécifiquement la </w:t>
+      </w:r>
+      <w:r>
+        <w:t>fonction</w:t>
+      </w:r>
+      <w:r>
+        <w:rPr>
+          <w:i/>
+          <w:iCs/>
+        </w:rPr>
+        <w:t xml:space="preserve"> </w:t>
+      </w:r>
+      <w:proofErr w:type="spellStart"/>
+      <w:r>
+        <w:rPr>
+          <w:i/>
+          <w:iCs/>
+        </w:rPr>
+        <w:t>return_sparql_query_results</w:t>
+      </w:r>
+      <w:proofErr w:type="spellEnd"/>
       <w:r>
         <w:t>.</w:t>
       </w:r>
@@ -516,10 +617,10 @@
         <w:t>les informations</w:t>
       </w:r>
       <w:r>
-        <w:t xml:space="preserve">. Par </w:t>
-      </w:r>
-      <w:r>
-        <w:t>exemple, les</w:t>
+        <w:t> :</w:t>
+      </w:r>
+      <w:r>
+        <w:t xml:space="preserve"> les</w:t>
       </w:r>
       <w:r>
         <w:t xml:space="preserve"> </w:t>
@@ -534,7 +635,22 @@
         <w:t>hétérogènes</w:t>
       </w:r>
       <w:r>
-        <w:t xml:space="preserve"> donc cela amène une complexité supplémentaire </w:t>
+        <w:t>.</w:t>
+      </w:r>
+      <w:r>
+        <w:t xml:space="preserve"> </w:t>
+      </w:r>
+      <w:r>
+        <w:t>C</w:t>
+      </w:r>
+      <w:r>
+        <w:t xml:space="preserve">ela amène </w:t>
+      </w:r>
+      <w:r>
+        <w:t xml:space="preserve">donc </w:t>
+      </w:r>
+      <w:r>
+        <w:t xml:space="preserve">une complexité supplémentaire </w:t>
       </w:r>
       <w:r>
         <w:t>avec un</w:t>
@@ -595,7 +711,19 @@
         <w:jc w:val="both"/>
       </w:pPr>
       <w:r>
-        <w:t xml:space="preserve">Quand le script récupère les images via Wikidata, leurs poids va varier entre des centaines de kilo-octets et plusieurs </w:t>
+        <w:t xml:space="preserve">Quand le script récupère les images via Wikidata, leurs poids </w:t>
+      </w:r>
+      <w:r>
+        <w:t>peut</w:t>
+      </w:r>
+      <w:r>
+        <w:t xml:space="preserve"> varier entre </w:t>
+      </w:r>
+      <w:r>
+        <w:t>quelques</w:t>
+      </w:r>
+      <w:r>
+        <w:t xml:space="preserve"> centaines de kilo-octets et plusieurs </w:t>
       </w:r>
       <w:r>
         <w:t>méga-octets</w:t>
@@ -604,13 +732,27 @@
         <w:t>.</w:t>
       </w:r>
       <w:r>
-        <w:t xml:space="preserve"> Sur un échantillon de quelques images, l’algorithme de calcul des couleurs via la méthode des K-Means va pouvoir gérer le très grand nombre de pixels pour un élément. Le problème est qu’en l’</w:t>
+        <w:t xml:space="preserve"> Sur un échantillon de quelques images, l’algorithme de calcul des couleurs via la méthode des K-</w:t>
+      </w:r>
+      <w:proofErr w:type="spellStart"/>
+      <w:r>
+        <w:t>Means</w:t>
+      </w:r>
+      <w:proofErr w:type="spellEnd"/>
+      <w:r>
+        <w:t xml:space="preserve"> va pouvoir gérer le très grand nombre de pixels pour un élément. Le problème est qu’en l’</w:t>
       </w:r>
       <w:r>
         <w:t>appliquant</w:t>
       </w:r>
       <w:r>
-        <w:t xml:space="preserve"> sur des centaines d’images, il plantait. </w:t>
+        <w:t xml:space="preserve"> sur des centaines d’images, </w:t>
+      </w:r>
+      <w:r>
+        <w:t>le temps de calcul est tellement important que les ressources de nos machines ne sont pas suffisantes et cela fait planter le script</w:t>
+      </w:r>
+      <w:r>
+        <w:t xml:space="preserve">. </w:t>
       </w:r>
       <w:r>
         <w:t>Dans la phase de pré-traitement, n</w:t>
@@ -619,13 +761,22 @@
         <w:t xml:space="preserve">ous avons </w:t>
       </w:r>
       <w:r>
+        <w:t xml:space="preserve">donc </w:t>
+      </w:r>
+      <w:r>
         <w:t>dû</w:t>
       </w:r>
       <w:r>
         <w:t xml:space="preserve"> appliquer une compression </w:t>
       </w:r>
       <w:r>
-        <w:t>et redimensionnement</w:t>
+        <w:t>et</w:t>
+      </w:r>
+      <w:r>
+        <w:t xml:space="preserve"> un</w:t>
+      </w:r>
+      <w:r>
+        <w:t xml:space="preserve"> redimensionnement</w:t>
       </w:r>
       <w:r>
         <w:t xml:space="preserve"> des images. </w:t>
@@ -636,6 +787,7 @@
       <w:r>
         <w:t>(</w:t>
       </w:r>
+      <w:proofErr w:type="spellStart"/>
       <w:r>
         <w:rPr>
           <w:i/>
@@ -643,9 +795,11 @@
         </w:rPr>
         <w:t>resize</w:t>
       </w:r>
+      <w:proofErr w:type="spellEnd"/>
       <w:r>
         <w:t xml:space="preserve"> et </w:t>
       </w:r>
+      <w:proofErr w:type="spellStart"/>
       <w:r>
         <w:rPr>
           <w:i/>
@@ -653,6 +807,7 @@
         </w:rPr>
         <w:t>save</w:t>
       </w:r>
+      <w:proofErr w:type="spellEnd"/>
       <w:r>
         <w:t xml:space="preserve">) </w:t>
       </w:r>
@@ -660,7 +815,7 @@
         <w:t>sont issues de la bibliothèque PIL</w:t>
       </w:r>
       <w:r>
-        <w:t xml:space="preserve">, nous avons choisie un redimensionnement de ¼ et une compression de 30%. </w:t>
+        <w:t xml:space="preserve">, nous avons choisi un redimensionnement de ¼ et une compression de 30%. </w:t>
       </w:r>
       <w:r>
         <w:t xml:space="preserve">Ces valeurs obtenues empiriquement permettent de réduire de presque 90% le poids d’une image sans une perte de qualité « critique ». </w:t>
@@ -708,6 +863,7 @@
       <w:r>
         <w:t xml:space="preserve">principale qui va aléatoirement (utilisation de la bibliothèque </w:t>
       </w:r>
+      <w:proofErr w:type="spellStart"/>
       <w:r>
         <w:rPr>
           <w:i/>
@@ -715,6 +871,7 @@
         </w:rPr>
         <w:t>random</w:t>
       </w:r>
+      <w:proofErr w:type="spellEnd"/>
       <w:r>
         <w:t xml:space="preserve">) prendre une paire de clés-valeur. </w:t>
       </w:r>
@@ -765,6 +922,7 @@
       <w:r>
         <w:t xml:space="preserve">Le code va télécharger les images avec la bibliothèque </w:t>
       </w:r>
+      <w:proofErr w:type="spellStart"/>
       <w:r>
         <w:rPr>
           <w:i/>
@@ -772,26 +930,65 @@
         </w:rPr>
         <w:t>urllib</w:t>
       </w:r>
-      <w:r>
-        <w:t xml:space="preserve">, avant de l’analyser. Si elle contient </w:t>
+      <w:proofErr w:type="spellEnd"/>
+      <w:r>
+        <w:t>, avant de l</w:t>
+      </w:r>
+      <w:r>
+        <w:t xml:space="preserve">es </w:t>
+      </w:r>
+      <w:r>
+        <w:t>analyser. Si elle</w:t>
+      </w:r>
+      <w:r>
+        <w:t>s</w:t>
+      </w:r>
+      <w:r>
+        <w:t xml:space="preserve"> contien</w:t>
+      </w:r>
+      <w:r>
+        <w:t>nen</w:t>
+      </w:r>
+      <w:r>
+        <w:t xml:space="preserve">t </w:t>
       </w:r>
       <w:r>
         <w:t>les informations nécessaires</w:t>
       </w:r>
       <w:r>
-        <w:t xml:space="preserve"> à la suite, elle est </w:t>
+        <w:t xml:space="preserve"> à la suite, </w:t>
+      </w:r>
+      <w:proofErr w:type="gramStart"/>
+      <w:r>
+        <w:t xml:space="preserve">elle </w:t>
+      </w:r>
+      <w:r>
+        <w:t>sont</w:t>
+      </w:r>
+      <w:proofErr w:type="gramEnd"/>
+      <w:r>
+        <w:t xml:space="preserve"> </w:t>
       </w:r>
       <w:r>
         <w:t>conservée</w:t>
       </w:r>
       <w:r>
+        <w:t>s</w:t>
+      </w:r>
+      <w:r>
         <w:t xml:space="preserve"> </w:t>
       </w:r>
       <w:r>
         <w:t xml:space="preserve">dans un dictionnaire </w:t>
       </w:r>
       <w:r>
-        <w:t>(détaillez partie 5.4).</w:t>
+        <w:t>(détaill</w:t>
+      </w:r>
+      <w:r>
+        <w:t>é</w:t>
+      </w:r>
+      <w:r>
+        <w:t xml:space="preserve"> partie 5.4).</w:t>
       </w:r>
     </w:p>
     <w:p>
@@ -802,21 +999,38 @@
       <w:r>
         <w:t xml:space="preserve">A la fin de l’exécution, le dictionnaire est enregistré dans un fichier </w:t>
       </w:r>
+      <w:proofErr w:type="spellStart"/>
+      <w:proofErr w:type="gramStart"/>
       <w:r>
         <w:rPr>
           <w:i/>
           <w:iCs/>
         </w:rPr>
-        <w:t xml:space="preserve">data.json. </w:t>
-      </w:r>
-    </w:p>
-    <w:p>
-      <w:pPr>
-        <w:pStyle w:val="Paragraphedeliste"/>
-        <w:jc w:val="both"/>
-      </w:pPr>
-      <w:r>
-        <w:t xml:space="preserve">Remarque, les anciennes images sont supprimées à l’exécution du script avec la bibliothèque </w:t>
+        <w:t>data.json</w:t>
+      </w:r>
+      <w:proofErr w:type="spellEnd"/>
+      <w:proofErr w:type="gramEnd"/>
+      <w:r>
+        <w:rPr>
+          <w:i/>
+          <w:iCs/>
+        </w:rPr>
+        <w:t xml:space="preserve">. </w:t>
+      </w:r>
+    </w:p>
+    <w:p>
+      <w:pPr>
+        <w:pStyle w:val="Paragraphedeliste"/>
+        <w:jc w:val="both"/>
+      </w:pPr>
+      <w:r>
+        <w:t>Remarque</w:t>
+      </w:r>
+      <w:r>
+        <w:t> :</w:t>
+      </w:r>
+      <w:r>
+        <w:t xml:space="preserve"> les anciennes images sont supprimées à l’exécution du script avec la bibliothèque </w:t>
       </w:r>
       <w:r>
         <w:rPr>
@@ -866,7 +1080,13 @@
         <w:jc w:val="both"/>
       </w:pPr>
       <w:r>
-        <w:t>Pour notre part, nous avons donc choisi de nous focaliser sur certains, qui nous paraissaient pertinents pour notre projet :</w:t>
+        <w:t>Pour notre part, nous avons donc choisi de nous focaliser sur certains</w:t>
+      </w:r>
+      <w:r>
+        <w:t xml:space="preserve"> d’entre eux</w:t>
+      </w:r>
+      <w:r>
+        <w:t>, qui nous paraissaient pertinents pour notre projet :</w:t>
       </w:r>
     </w:p>
     <w:p>
@@ -947,6 +1167,7 @@
           <w:ilvl w:val="0"/>
           <w:numId w:val="5"/>
         </w:numPr>
+        <w:spacing w:after="0"/>
         <w:ind w:left="1560" w:hanging="284"/>
         <w:jc w:val="both"/>
       </w:pPr>
@@ -958,6 +1179,161 @@
       </w:r>
       <w:r>
         <w:t>: la hauteur en pixels de l’image</w:t>
+      </w:r>
+    </w:p>
+    <w:p>
+      <w:pPr>
+        <w:pStyle w:val="Paragraphedeliste"/>
+        <w:jc w:val="both"/>
+      </w:pPr>
+      <w:r>
+        <w:t>Ceux en rouge sont « obligatoire</w:t>
+      </w:r>
+      <w:r>
+        <w:t>s</w:t>
+      </w:r>
+      <w:r>
+        <w:t> », et en cas de manque</w:t>
+      </w:r>
+      <w:r>
+        <w:t>,</w:t>
+      </w:r>
+      <w:r>
+        <w:t xml:space="preserve"> l’image n’est pas conservée. Les autres sont optionnels. </w:t>
+      </w:r>
+    </w:p>
+    <w:p>
+      <w:pPr>
+        <w:pStyle w:val="Paragraphedeliste"/>
+        <w:jc w:val="both"/>
+      </w:pPr>
+      <w:r>
+        <w:t>La seconde phase est l’ajout</w:t>
+      </w:r>
+      <w:r>
+        <w:t xml:space="preserve"> de tags supplémentaires</w:t>
+      </w:r>
+      <w:r>
+        <w:t>.</w:t>
+      </w:r>
+      <w:r>
+        <w:t xml:space="preserve"> Une première fonction </w:t>
+      </w:r>
+      <w:r>
+        <w:t>a</w:t>
+      </w:r>
+      <w:r>
+        <w:t xml:space="preserve"> pour but de </w:t>
+      </w:r>
+      <w:r>
+        <w:t>déterminer la couleur prédominante de l’image</w:t>
+      </w:r>
+      <w:r>
+        <w:t xml:space="preserve"> via </w:t>
+      </w:r>
+      <w:r>
+        <w:t>la méthode des K-</w:t>
+      </w:r>
+      <w:proofErr w:type="spellStart"/>
+      <w:r>
+        <w:t>means</w:t>
+      </w:r>
+      <w:proofErr w:type="spellEnd"/>
+      <w:r>
+        <w:t>.</w:t>
+      </w:r>
+      <w:r>
+        <w:t xml:space="preserve"> </w:t>
+      </w:r>
+      <w:r>
+        <w:t xml:space="preserve">La </w:t>
+      </w:r>
+      <w:r>
+        <w:t>deuxième</w:t>
+      </w:r>
+      <w:r>
+        <w:t xml:space="preserve"> </w:t>
+      </w:r>
+      <w:r>
+        <w:t xml:space="preserve">va déterminer le </w:t>
+      </w:r>
+      <w:r>
+        <w:t xml:space="preserve">type d’image : une </w:t>
+      </w:r>
+      <w:r>
+        <w:t>icône</w:t>
+      </w:r>
+      <w:r>
+        <w:t>,</w:t>
+      </w:r>
+      <w:r>
+        <w:t xml:space="preserve"> une grande ou une très grande image</w:t>
+      </w:r>
+      <w:r>
+        <w:t xml:space="preserve"> et </w:t>
+      </w:r>
+      <w:r>
+        <w:t xml:space="preserve">son </w:t>
+      </w:r>
+      <w:r>
+        <w:t>orientation</w:t>
+      </w:r>
+      <w:r>
+        <w:t>. Enfin, le nom et le thème sont ajouté</w:t>
+      </w:r>
+      <w:r>
+        <w:t>s</w:t>
+      </w:r>
+      <w:r>
+        <w:t xml:space="preserve"> pour que l’on obtienne</w:t>
+      </w:r>
+      <w:r>
+        <w:t>, pour chaque image,</w:t>
+      </w:r>
+      <w:r>
+        <w:t xml:space="preserve"> un dictionnaire du type : </w:t>
+      </w:r>
+    </w:p>
+    <w:p>
+      <w:pPr>
+        <w:pStyle w:val="Paragraphedeliste"/>
+        <w:jc w:val="both"/>
+      </w:pPr>
+      <w:r>
+        <w:t>{"nom</w:t>
+      </w:r>
+      <w:proofErr w:type="gramStart"/>
+      <w:r>
+        <w:t>":</w:t>
+      </w:r>
+      <w:proofErr w:type="gramEnd"/>
+      <w:r>
+        <w:t xml:space="preserve"> "Images/plante1.jpg", "40962": "1359", "40963": "1494", "306": 2012, "</w:t>
+      </w:r>
+      <w:proofErr w:type="spellStart"/>
+      <w:r>
+        <w:t>theme</w:t>
+      </w:r>
+      <w:proofErr w:type="spellEnd"/>
+      <w:r>
+        <w:t>": "plante", "orientation": "portrait", "couleur": " black", "type": "</w:t>
+      </w:r>
+      <w:proofErr w:type="spellStart"/>
+      <w:r>
+        <w:t>tres</w:t>
+      </w:r>
+      <w:proofErr w:type="spellEnd"/>
+      <w:r>
+        <w:t xml:space="preserve"> grande image"}</w:t>
+      </w:r>
+    </w:p>
+    <w:p>
+      <w:pPr>
+        <w:pStyle w:val="Paragraphedeliste"/>
+        <w:jc w:val="both"/>
+      </w:pPr>
+      <w:r>
+        <w:t>Le dictionnaire est ensuite ajouté à une liste globale contenant toutes les images.</w:t>
       </w:r>
     </w:p>
     <w:p>
@@ -967,762 +1343,6 @@
         <w:rPr>
           <w:sz w:val="20"/>
           <w:szCs w:val="20"/>
-        </w:rPr>
-      </w:pPr>
-    </w:p>
-    <w:p>
-      <w:pPr>
-        <w:pStyle w:val="Paragraphedeliste"/>
-        <w:jc w:val="both"/>
-      </w:pPr>
-      <w:r>
-        <w:t xml:space="preserve">Ceux en rouge sont « obligatoire », et en cas de manque : l’image n’est pas conservée. Les autres sont optionnels. </w:t>
-      </w:r>
-    </w:p>
-    <w:p>
-      <w:pPr>
-        <w:pStyle w:val="Paragraphedeliste"/>
-        <w:jc w:val="both"/>
-      </w:pPr>
-      <w:r>
-        <w:t>La seconde phase est l’ajout</w:t>
-      </w:r>
-      <w:r>
-        <w:t xml:space="preserve"> de tags supplémentaires</w:t>
-      </w:r>
-      <w:r>
-        <w:t>.</w:t>
-      </w:r>
-      <w:r>
-        <w:t xml:space="preserve"> Une première fonction </w:t>
-      </w:r>
-      <w:r>
-        <w:t>a</w:t>
-      </w:r>
-      <w:r>
-        <w:t xml:space="preserve"> pour but de </w:t>
-      </w:r>
-      <w:r>
-        <w:t>déterminer la couleur prédominante de l’image</w:t>
-      </w:r>
-      <w:r>
-        <w:t xml:space="preserve"> via </w:t>
-      </w:r>
-      <w:r>
-        <w:t>la méthode des K-means.</w:t>
-      </w:r>
-      <w:r>
-        <w:t xml:space="preserve"> </w:t>
-      </w:r>
-      <w:r>
-        <w:t xml:space="preserve">La </w:t>
-      </w:r>
-      <w:r>
-        <w:t>deuxième</w:t>
-      </w:r>
-      <w:r>
-        <w:t xml:space="preserve"> </w:t>
-      </w:r>
-      <w:r>
-        <w:t xml:space="preserve">va déterminer le </w:t>
-      </w:r>
-      <w:r>
-        <w:t xml:space="preserve">type d’images : une </w:t>
-      </w:r>
-      <w:r>
-        <w:t>icône</w:t>
-      </w:r>
-      <w:r>
-        <w:t>,</w:t>
-      </w:r>
-      <w:r>
-        <w:t xml:space="preserve"> une grande ou une très grande image</w:t>
-      </w:r>
-      <w:r>
-        <w:t xml:space="preserve"> et </w:t>
-      </w:r>
-      <w:r>
-        <w:t xml:space="preserve">son </w:t>
-      </w:r>
-      <w:r>
-        <w:t>orientation</w:t>
-      </w:r>
-      <w:r>
-        <w:t xml:space="preserve">. Enfin, le nom et le thème sont ajouté pour que l’on obtienne un dictionnaire du type : </w:t>
-      </w:r>
-    </w:p>
-    <w:p>
-      <w:pPr>
-        <w:pStyle w:val="Paragraphedeliste"/>
-        <w:jc w:val="both"/>
-      </w:pPr>
-      <w:r>
-        <w:t>{"nom": "Images/plante1.jpg", "40962": "1359", "40963": "1494", "306": 2012, "theme": "plante", "orientation": "portrait", "couleur": " black", "type": "tres grande image"}</w:t>
-      </w:r>
-    </w:p>
-    <w:p>
-      <w:pPr>
-        <w:pStyle w:val="Paragraphedeliste"/>
-        <w:jc w:val="both"/>
-      </w:pPr>
-      <w:r>
-        <w:t>Le dictionnaire est ensuite ajouté à une liste globale contenant toutes les images.</w:t>
-      </w:r>
-    </w:p>
-    <w:p>
-      <w:pPr>
-        <w:pStyle w:val="Paragraphedeliste"/>
-        <w:jc w:val="both"/>
-        <w:rPr>
-          <w:sz w:val="20"/>
-          <w:szCs w:val="20"/>
-        </w:rPr>
-      </w:pPr>
-    </w:p>
-    <w:p>
-      <w:pPr>
-        <w:pStyle w:val="Titre3"/>
-        <w:numPr>
-          <w:ilvl w:val="0"/>
-          <w:numId w:val="4"/>
-        </w:numPr>
-      </w:pPr>
-      <w:r>
-        <w:t>Informations con</w:t>
-      </w:r>
-      <w:r>
-        <w:t>c</w:t>
-      </w:r>
-      <w:r>
-        <w:t>ernant les préférences utilisateurs</w:t>
-      </w:r>
-    </w:p>
-    <w:p>
-      <w:pPr>
-        <w:pStyle w:val="Paragraphedeliste"/>
-        <w:jc w:val="both"/>
-      </w:pPr>
-      <w:r>
-        <w:t xml:space="preserve">Pour que </w:t>
-      </w:r>
-      <w:r>
-        <w:t xml:space="preserve">notre système de </w:t>
-      </w:r>
-      <w:r>
-        <w:t>recommandation</w:t>
-      </w:r>
-      <w:r>
-        <w:t xml:space="preserve"> fonctionne, il va devoir avoir en entrée des premières entrées. </w:t>
-      </w:r>
-    </w:p>
-    <w:p>
-      <w:pPr>
-        <w:pStyle w:val="Paragraphedeliste"/>
-        <w:jc w:val="both"/>
-      </w:pPr>
-      <w:r>
-        <w:t xml:space="preserve">Ainsi, </w:t>
-      </w:r>
-      <w:r>
-        <w:t xml:space="preserve">un script va proposer un ensemble de 5 </w:t>
-      </w:r>
-      <w:r>
-        <w:t>images</w:t>
-      </w:r>
-      <w:r>
-        <w:t xml:space="preserve"> que l’utilisateurs peut « </w:t>
-      </w:r>
-      <w:r>
-        <w:rPr>
-          <w:i/>
-          <w:iCs/>
-        </w:rPr>
-        <w:t>liker</w:t>
-      </w:r>
-      <w:r>
-        <w:t> »</w:t>
-      </w:r>
-      <w:r>
-        <w:t xml:space="preserve"> et demander son nom</w:t>
-      </w:r>
-      <w:r>
-        <w:t xml:space="preserve">. </w:t>
-      </w:r>
-      <w:r>
-        <w:t>Un</w:t>
-      </w:r>
-      <w:r>
-        <w:t>e</w:t>
-      </w:r>
-      <w:r>
-        <w:t xml:space="preserve"> </w:t>
-      </w:r>
-      <w:r>
-        <w:t xml:space="preserve">fonction </w:t>
-      </w:r>
-      <w:r>
-        <w:t xml:space="preserve">va récupérer les likes de l’utilisateurs pour </w:t>
-      </w:r>
-      <w:r>
-        <w:t>ajouter les noms des images dans deux listes (like et unlike) en fonction de son choix</w:t>
-      </w:r>
-      <w:r>
-        <w:t xml:space="preserve">. </w:t>
-      </w:r>
-    </w:p>
-    <w:p>
-      <w:pPr>
-        <w:pStyle w:val="Paragraphedeliste"/>
-        <w:jc w:val="both"/>
-      </w:pPr>
-      <w:r>
-        <w:t>Par ailleurs, d’autres données</w:t>
-      </w:r>
-      <w:r>
-        <w:t xml:space="preserve"> sont </w:t>
-      </w:r>
-      <w:r>
-        <w:t>analysées</w:t>
-      </w:r>
-      <w:r>
-        <w:t xml:space="preserve">, comme </w:t>
-      </w:r>
-      <w:r>
-        <w:t>son</w:t>
-      </w:r>
-      <w:r>
-        <w:t xml:space="preserve"> thème </w:t>
-      </w:r>
-      <w:r>
-        <w:t xml:space="preserve">ou son </w:t>
-      </w:r>
-      <w:r>
-        <w:t>orientation préférée.</w:t>
-      </w:r>
-      <w:r>
-        <w:t xml:space="preserve"> </w:t>
-      </w:r>
-      <w:r>
-        <w:t xml:space="preserve">Le tout va être </w:t>
-      </w:r>
-      <w:r>
-        <w:t xml:space="preserve">enregistrer dans un fichier </w:t>
-      </w:r>
-      <w:r>
-        <w:t>profil_</w:t>
-      </w:r>
-      <w:r>
-        <w:rPr>
-          <w:i/>
-          <w:iCs/>
-        </w:rPr>
-        <w:t>username</w:t>
-      </w:r>
-      <w:r>
-        <w:t>.json,</w:t>
-      </w:r>
-      <w:r>
-        <w:t xml:space="preserve"> </w:t>
-      </w:r>
-      <w:r>
-        <w:t xml:space="preserve">pour conserver ses préférences. </w:t>
-      </w:r>
-    </w:p>
-    <w:p>
-      <w:pPr>
-        <w:pStyle w:val="Paragraphedeliste"/>
-        <w:jc w:val="both"/>
-      </w:pPr>
-      <w:r>
-        <w:t>Une des options permet l’affichage d</w:t>
-      </w:r>
-      <w:r>
-        <w:t>es informations utilisateurs comme son thème, sa couleur ou son orientation préférée. La page affiche tous des listes des images like ou unlike</w:t>
-      </w:r>
-      <w:r>
-        <w:t xml:space="preserve">. </w:t>
-      </w:r>
-    </w:p>
-    <w:p>
-      <w:pPr>
-        <w:pStyle w:val="Paragraphedeliste"/>
-        <w:jc w:val="both"/>
-      </w:pPr>
-    </w:p>
-    <w:p>
-      <w:pPr>
-        <w:pStyle w:val="Titre3"/>
-        <w:numPr>
-          <w:ilvl w:val="0"/>
-          <w:numId w:val="4"/>
-        </w:numPr>
-      </w:pPr>
-      <w:r>
-        <w:t>Modèles d’exploration de données et d’apprentissage machine utilisés</w:t>
-      </w:r>
-    </w:p>
-    <w:p>
-      <w:pPr>
-        <w:pStyle w:val="Paragraphedeliste"/>
-        <w:jc w:val="both"/>
-      </w:pPr>
-      <w:r>
-        <w:t>N</w:t>
-      </w:r>
-      <w:r>
-        <w:t xml:space="preserve">otre </w:t>
-      </w:r>
-      <w:r>
-        <w:t xml:space="preserve">système de </w:t>
-      </w:r>
-      <w:r>
-        <w:t>recommandation</w:t>
-      </w:r>
-      <w:r>
-        <w:t xml:space="preserve"> va </w:t>
-      </w:r>
-      <w:r>
-        <w:t xml:space="preserve">utiliser </w:t>
-      </w:r>
-      <w:r>
-        <w:t>un</w:t>
-      </w:r>
-      <w:r>
-        <w:t xml:space="preserve"> </w:t>
-      </w:r>
-      <w:r>
-        <w:t>classificateur</w:t>
-      </w:r>
-      <w:r>
-        <w:t xml:space="preserve"> </w:t>
-      </w:r>
-      <w:r>
-        <w:t xml:space="preserve">binaire. Celui-ci se base </w:t>
-      </w:r>
-      <w:r>
-        <w:t xml:space="preserve">sur le module </w:t>
-      </w:r>
-      <w:r>
-        <w:rPr>
-          <w:i/>
-          <w:iCs/>
-        </w:rPr>
-        <w:t>sklearn</w:t>
-      </w:r>
-      <w:r>
-        <w:t xml:space="preserve"> et particulièrement </w:t>
-      </w:r>
-      <w:r>
-        <w:rPr>
-          <w:i/>
-          <w:iCs/>
-        </w:rPr>
-        <w:t>tree</w:t>
-      </w:r>
-      <w:r>
-        <w:t>.</w:t>
-      </w:r>
-      <w:r>
-        <w:t xml:space="preserve"> Ce script va </w:t>
-      </w:r>
-      <w:r>
-        <w:t xml:space="preserve">attendre en entrée le profil d’un utilisateur et en particulier les listes des images likés ou non. </w:t>
-      </w:r>
-    </w:p>
-    <w:p>
-      <w:pPr>
-        <w:pStyle w:val="Paragraphedeliste"/>
-        <w:jc w:val="both"/>
-      </w:pPr>
-      <w:r>
-        <w:t xml:space="preserve">La fonction va créer deux </w:t>
-      </w:r>
-      <w:r>
-        <w:t xml:space="preserve">nouvelles listes, la première qui contient </w:t>
-      </w:r>
-      <w:r>
-        <w:t>toutes les images vues</w:t>
-      </w:r>
-      <w:r>
-        <w:t xml:space="preserve"> par l’utilisateur et la seconde </w:t>
-      </w:r>
-      <w:r>
-        <w:t>le résultat (‘</w:t>
-      </w:r>
-      <w:r>
-        <w:rPr>
-          <w:i/>
-          <w:iCs/>
-        </w:rPr>
-        <w:t>Favorite’</w:t>
-      </w:r>
-      <w:r>
-        <w:t xml:space="preserve"> ou ‘</w:t>
-      </w:r>
-      <w:r>
-        <w:rPr>
-          <w:i/>
-          <w:iCs/>
-        </w:rPr>
-        <w:t>NotFavorite’</w:t>
-      </w:r>
-      <w:r>
-        <w:t xml:space="preserve">). </w:t>
-      </w:r>
-      <w:r>
-        <w:t xml:space="preserve"> </w:t>
-      </w:r>
-      <w:r>
-        <w:t xml:space="preserve"> </w:t>
-      </w:r>
-    </w:p>
-    <w:p>
-      <w:pPr>
-        <w:pStyle w:val="Paragraphedeliste"/>
-        <w:jc w:val="both"/>
-      </w:pPr>
-      <w:r>
-        <w:t>Nous allons utiliser la technique d’</w:t>
-      </w:r>
-      <w:r>
-        <w:t>étiquetage</w:t>
-      </w:r>
-      <w:r>
-        <w:t xml:space="preserve"> pour</w:t>
-      </w:r>
-      <w:r>
-        <w:t xml:space="preserve"> extraire 6 critères </w:t>
-      </w:r>
-      <w:r>
-        <w:t xml:space="preserve">pour juger de la </w:t>
-      </w:r>
-      <w:r>
-        <w:t>pertinence</w:t>
-      </w:r>
-      <w:r>
-        <w:t xml:space="preserve"> d’une image. </w:t>
-      </w:r>
-      <w:r>
-        <w:t xml:space="preserve"> </w:t>
-      </w:r>
-      <w:r>
-        <w:t>Parmi</w:t>
-      </w:r>
-      <w:r>
-        <w:t xml:space="preserve"> eux, nous retrouvons des critères comme la date, l</w:t>
-      </w:r>
-      <w:r>
-        <w:t xml:space="preserve">e thème, la couleur, etc. </w:t>
-      </w:r>
-    </w:p>
-    <w:p>
-      <w:pPr>
-        <w:pStyle w:val="Paragraphedeliste"/>
-        <w:jc w:val="both"/>
-      </w:pPr>
-      <w:r>
-        <w:t>A noter que</w:t>
-      </w:r>
-      <w:r>
-        <w:t xml:space="preserve"> nous avons </w:t>
-      </w:r>
-      <w:r>
-        <w:t xml:space="preserve">eu des problèmes </w:t>
-      </w:r>
-      <w:r>
-        <w:t xml:space="preserve">avec les labels. </w:t>
-      </w:r>
-      <w:r>
-        <w:t xml:space="preserve">En effet, ceux-ci </w:t>
-      </w:r>
-      <w:r>
-        <w:t>n’acceptent</w:t>
-      </w:r>
-      <w:r>
-        <w:t xml:space="preserve"> pas de nouveaux labels, une fois convertie avec la fonction </w:t>
-      </w:r>
-      <w:r>
-        <w:rPr>
-          <w:i/>
-          <w:iCs/>
-        </w:rPr>
-        <w:t>transform</w:t>
-      </w:r>
-      <w:r>
-        <w:t>.</w:t>
-      </w:r>
-      <w:r>
-        <w:t xml:space="preserve"> Notre solution consiste à récupérer l’intégralité des labels des données</w:t>
-      </w:r>
-      <w:r>
-        <w:t xml:space="preserve"> </w:t>
-      </w:r>
-      <w:r>
-        <w:t xml:space="preserve">(dont ceux pas encore traités). </w:t>
-      </w:r>
-      <w:r>
-        <w:t xml:space="preserve">Cette solution a pour </w:t>
-      </w:r>
-      <w:r>
-        <w:t>limite</w:t>
-      </w:r>
-      <w:r>
-        <w:t xml:space="preserve"> de faire </w:t>
-      </w:r>
-      <w:r>
-        <w:t>charger</w:t>
-      </w:r>
-      <w:r>
-        <w:t xml:space="preserve"> de nombreux labels, jamais utilisé</w:t>
-      </w:r>
-      <w:r>
-        <w:t>s</w:t>
-      </w:r>
-      <w:r>
-        <w:t xml:space="preserve"> par l’algorithme. </w:t>
-      </w:r>
-      <w:r>
-        <w:t xml:space="preserve"> </w:t>
-      </w:r>
-    </w:p>
-    <w:p>
-      <w:pPr>
-        <w:pStyle w:val="Paragraphedeliste"/>
-        <w:jc w:val="both"/>
-      </w:pPr>
-      <w:r>
-        <w:lastRenderedPageBreak/>
-        <w:t xml:space="preserve">Un arbre </w:t>
-      </w:r>
-      <w:r>
-        <w:t xml:space="preserve">de décision </w:t>
-      </w:r>
-      <w:r>
-        <w:t xml:space="preserve">est </w:t>
-      </w:r>
-      <w:r>
-        <w:t xml:space="preserve">initialisé </w:t>
-      </w:r>
-      <w:r>
-        <w:t>avec</w:t>
-      </w:r>
-      <w:r>
-        <w:t xml:space="preserve"> en </w:t>
-      </w:r>
-      <w:r>
-        <w:t>entrée la</w:t>
-      </w:r>
-      <w:r>
-        <w:t xml:space="preserve"> liste des images et </w:t>
-      </w:r>
-      <w:r>
-        <w:t>celle des</w:t>
-      </w:r>
-      <w:r>
-        <w:t xml:space="preserve"> résultat</w:t>
-      </w:r>
-      <w:r>
-        <w:t xml:space="preserve">s. Le script </w:t>
-      </w:r>
-      <w:r>
-        <w:t xml:space="preserve">va </w:t>
-      </w:r>
-      <w:r>
-        <w:t xml:space="preserve">sélectionner </w:t>
-      </w:r>
-      <w:r>
-        <w:t>des</w:t>
-      </w:r>
-      <w:r>
-        <w:t xml:space="preserve"> images non-traité</w:t>
-      </w:r>
-      <w:r>
-        <w:t xml:space="preserve">. </w:t>
-      </w:r>
-      <w:r>
-        <w:t xml:space="preserve">Quand </w:t>
-      </w:r>
-      <w:r>
-        <w:t>l’arbre estime</w:t>
-      </w:r>
-      <w:r>
-        <w:t xml:space="preserve"> qu’une image va avoir l</w:t>
-      </w:r>
-      <w:r>
-        <w:t xml:space="preserve">a classe </w:t>
-      </w:r>
-      <w:r>
-        <w:t>« </w:t>
-      </w:r>
-      <w:r>
-        <w:rPr>
-          <w:i/>
-          <w:iCs/>
-        </w:rPr>
-        <w:t>Favoris</w:t>
-      </w:r>
-      <w:r>
-        <w:t> »,</w:t>
-      </w:r>
-      <w:r>
-        <w:t xml:space="preserve"> </w:t>
-      </w:r>
-      <w:r>
-        <w:t xml:space="preserve">elle est </w:t>
-      </w:r>
-      <w:r>
-        <w:t>affichée</w:t>
-      </w:r>
-      <w:r>
-        <w:t xml:space="preserve"> à l’utilisateur sur une page HTML. </w:t>
-      </w:r>
-    </w:p>
-    <w:p>
-      <w:pPr>
-        <w:pStyle w:val="Paragraphedeliste"/>
-        <w:jc w:val="both"/>
-      </w:pPr>
-      <w:r>
-        <w:t xml:space="preserve">L’utilisateur va pouvoir </w:t>
-      </w:r>
-      <w:r>
-        <w:t xml:space="preserve">confirmer ou non sa préférence </w:t>
-      </w:r>
-      <w:r>
-        <w:t>pour l’image. L</w:t>
-      </w:r>
-      <w:r>
-        <w:t xml:space="preserve">es listes </w:t>
-      </w:r>
-      <w:r>
-        <w:rPr>
-          <w:i/>
-          <w:iCs/>
-        </w:rPr>
-        <w:t>like</w:t>
-      </w:r>
-      <w:r>
-        <w:t xml:space="preserve"> et </w:t>
-      </w:r>
-      <w:r>
-        <w:rPr>
-          <w:i/>
-          <w:iCs/>
-        </w:rPr>
-        <w:t>unlike</w:t>
-      </w:r>
-      <w:r>
-        <w:t xml:space="preserve"> ser</w:t>
-      </w:r>
-      <w:r>
-        <w:t xml:space="preserve">ont mise </w:t>
-      </w:r>
-      <w:r>
-        <w:t>à jour</w:t>
-      </w:r>
-      <w:r>
-        <w:t xml:space="preserve"> en fonction.</w:t>
-      </w:r>
-      <w:r>
-        <w:t xml:space="preserve"> </w:t>
-      </w:r>
-    </w:p>
-    <w:p>
-      <w:pPr>
-        <w:pStyle w:val="Paragraphedeliste"/>
-        <w:jc w:val="both"/>
-      </w:pPr>
-      <w:r>
-        <w:t xml:space="preserve">Notre système ne possède pas de moyen d’apprentissage mais va s’améliorer </w:t>
-      </w:r>
-      <w:r>
-        <w:t>avec les itérations. En effet, plus le nombre d’image traitée est important et plus l’arbre de décision possède de données</w:t>
-      </w:r>
-      <w:r>
-        <w:t xml:space="preserve"> pour « comprendre » les goûts de l’utilisateur. </w:t>
-      </w:r>
-    </w:p>
-    <w:p>
-      <w:pPr>
-        <w:pStyle w:val="Paragraphedeliste"/>
-        <w:jc w:val="both"/>
-      </w:pPr>
-      <w:r>
-        <w:t xml:space="preserve">Cette solution possède </w:t>
-      </w:r>
-      <w:r>
-        <w:t>des cas favorables</w:t>
-      </w:r>
-      <w:r>
-        <w:t xml:space="preserve"> comme </w:t>
-      </w:r>
-      <w:r>
-        <w:t xml:space="preserve">des listes qui « like » qu’un thème. Mais </w:t>
-      </w:r>
-      <w:r>
-        <w:t>certains critères</w:t>
-      </w:r>
-      <w:r>
-        <w:t xml:space="preserve"> sont </w:t>
-      </w:r>
-      <w:r>
-        <w:t>mal exploité</w:t>
-      </w:r>
-      <w:r>
-        <w:t>s</w:t>
-      </w:r>
-      <w:r>
-        <w:t xml:space="preserve"> comme les couleurs. L’algorithme</w:t>
-      </w:r>
-      <w:r>
-        <w:t xml:space="preserve"> va faire une forte distinction entre les nuances et deux couleurs </w:t>
-      </w:r>
-      <w:r>
-        <w:t>proches</w:t>
-      </w:r>
-      <w:r>
-        <w:t xml:space="preserve"> ont des labels différents. </w:t>
-      </w:r>
-      <w:r>
-        <w:t>Un cas défavorable est quand une des liste</w:t>
-      </w:r>
-      <w:r>
-        <w:t>s</w:t>
-      </w:r>
-      <w:bookmarkStart w:id="0" w:name="_GoBack"/>
-      <w:bookmarkEnd w:id="0"/>
-      <w:r>
-        <w:t xml:space="preserve"> </w:t>
-      </w:r>
-      <w:r>
-        <w:t xml:space="preserve">est vide car </w:t>
-      </w:r>
-      <w:r>
-        <w:t>l’</w:t>
-      </w:r>
-      <w:r>
-        <w:t>algorithme</w:t>
-      </w:r>
-      <w:r>
-        <w:t xml:space="preserve"> ne possèdera pas de points de comparaisons</w:t>
-      </w:r>
-      <w:r>
-        <w:t xml:space="preserve"> dans un cas</w:t>
-      </w:r>
-      <w:r>
-        <w:t xml:space="preserve">. </w:t>
-      </w:r>
-      <w:r>
-        <w:t xml:space="preserve"> </w:t>
-      </w:r>
-    </w:p>
-    <w:p>
-      <w:pPr>
-        <w:rPr>
-          <w:b/>
-          <w:bCs/>
-          <w:sz w:val="24"/>
-          <w:szCs w:val="24"/>
         </w:rPr>
       </w:pPr>
     </w:p>
@@ -1735,16 +1355,740 @@
         </w:numPr>
       </w:pPr>
       <w:r>
+        <w:t>Informations con</w:t>
+      </w:r>
+      <w:r>
+        <w:t>c</w:t>
+      </w:r>
+      <w:r>
+        <w:t>ernant les préférences utilisateurs</w:t>
+      </w:r>
+    </w:p>
+    <w:p>
+      <w:pPr>
+        <w:pStyle w:val="Paragraphedeliste"/>
+        <w:jc w:val="both"/>
+      </w:pPr>
+      <w:r>
+        <w:t xml:space="preserve">Pour que </w:t>
+      </w:r>
+      <w:r>
+        <w:t xml:space="preserve">notre système de </w:t>
+      </w:r>
+      <w:r>
+        <w:t>recommandation</w:t>
+      </w:r>
+      <w:r>
+        <w:t xml:space="preserve"> fonctionne, il va devoir avoir </w:t>
+      </w:r>
+      <w:r>
+        <w:t>à l’initialisation</w:t>
+      </w:r>
+      <w:r>
+        <w:t xml:space="preserve"> des premières entrées. </w:t>
+      </w:r>
+    </w:p>
+    <w:p>
+      <w:pPr>
+        <w:pStyle w:val="Paragraphedeliste"/>
+        <w:jc w:val="both"/>
+      </w:pPr>
+      <w:r>
+        <w:t xml:space="preserve">Ainsi, </w:t>
+      </w:r>
+      <w:r>
+        <w:t xml:space="preserve">un script va proposer un ensemble de 5 </w:t>
+      </w:r>
+      <w:r>
+        <w:t>images</w:t>
+      </w:r>
+      <w:r>
+        <w:t xml:space="preserve"> que l’utilisateurs peut « </w:t>
+      </w:r>
+      <w:r>
+        <w:rPr>
+          <w:i/>
+          <w:iCs/>
+        </w:rPr>
+        <w:t>liker</w:t>
+      </w:r>
+      <w:r>
+        <w:t> »</w:t>
+      </w:r>
+      <w:r>
+        <w:t xml:space="preserve"> et demander son nom</w:t>
+      </w:r>
+      <w:r>
+        <w:t xml:space="preserve">. </w:t>
+      </w:r>
+      <w:r>
+        <w:t>Un</w:t>
+      </w:r>
+      <w:r>
+        <w:t>e</w:t>
+      </w:r>
+      <w:r>
+        <w:t xml:space="preserve"> </w:t>
+      </w:r>
+      <w:r>
+        <w:t xml:space="preserve">fonction </w:t>
+      </w:r>
+      <w:r>
+        <w:t xml:space="preserve">va récupérer les likes de l’utilisateurs pour </w:t>
+      </w:r>
+      <w:r>
+        <w:t>ajouter les noms des images dans deux listes (</w:t>
+      </w:r>
+      <w:r>
+        <w:rPr>
+          <w:i/>
+          <w:iCs/>
+        </w:rPr>
+        <w:t>like</w:t>
+      </w:r>
+      <w:r>
+        <w:t xml:space="preserve"> et </w:t>
+      </w:r>
+      <w:proofErr w:type="spellStart"/>
+      <w:r>
+        <w:rPr>
+          <w:i/>
+          <w:iCs/>
+        </w:rPr>
+        <w:t>unlike</w:t>
+      </w:r>
+      <w:proofErr w:type="spellEnd"/>
+      <w:r>
+        <w:t>) en fonction de son choix</w:t>
+      </w:r>
+      <w:r>
+        <w:t xml:space="preserve">. </w:t>
+      </w:r>
+    </w:p>
+    <w:p>
+      <w:pPr>
+        <w:pStyle w:val="Paragraphedeliste"/>
+        <w:jc w:val="both"/>
+      </w:pPr>
+      <w:r>
+        <w:t>Par ailleurs, d’autres données</w:t>
+      </w:r>
+      <w:r>
+        <w:t xml:space="preserve"> sont </w:t>
+      </w:r>
+      <w:r>
+        <w:t>analysées</w:t>
+      </w:r>
+      <w:r>
+        <w:t xml:space="preserve">, comme </w:t>
+      </w:r>
+      <w:r>
+        <w:t>son</w:t>
+      </w:r>
+      <w:r>
+        <w:t xml:space="preserve"> thème </w:t>
+      </w:r>
+      <w:r>
+        <w:t xml:space="preserve">ou son </w:t>
+      </w:r>
+      <w:r>
+        <w:t>orientation préférée.</w:t>
+      </w:r>
+      <w:r>
+        <w:t xml:space="preserve"> </w:t>
+      </w:r>
+      <w:r>
+        <w:t xml:space="preserve">Le tout va être </w:t>
+      </w:r>
+      <w:r>
+        <w:t xml:space="preserve">enregistrer dans un fichier </w:t>
+      </w:r>
+      <w:r>
+        <w:t>« </w:t>
+      </w:r>
+      <w:proofErr w:type="spellStart"/>
+      <w:r>
+        <w:t>profil_</w:t>
+      </w:r>
+      <w:proofErr w:type="gramStart"/>
+      <w:r>
+        <w:rPr>
+          <w:i/>
+          <w:iCs/>
+        </w:rPr>
+        <w:t>username</w:t>
+      </w:r>
+      <w:r>
+        <w:t>.json</w:t>
+      </w:r>
+      <w:proofErr w:type="spellEnd"/>
+      <w:proofErr w:type="gramEnd"/>
+      <w:r>
+        <w:t> »</w:t>
+      </w:r>
+      <w:r>
+        <w:t>,</w:t>
+      </w:r>
+      <w:r>
+        <w:t xml:space="preserve"> </w:t>
+      </w:r>
+      <w:r>
+        <w:t xml:space="preserve">pour conserver ses préférences. </w:t>
+      </w:r>
+    </w:p>
+    <w:p>
+      <w:pPr>
+        <w:pStyle w:val="Paragraphedeliste"/>
+        <w:jc w:val="both"/>
+      </w:pPr>
+      <w:r>
+        <w:t>Une des options permet l’affichage d</w:t>
+      </w:r>
+      <w:r>
+        <w:t>es informations utilisateurs comme son thème, sa couleur ou son orientation préférée. La page affiche tous des listes des images lik</w:t>
+      </w:r>
+      <w:r>
+        <w:t>ées</w:t>
+      </w:r>
+      <w:r>
+        <w:t xml:space="preserve"> ou </w:t>
+      </w:r>
+      <w:proofErr w:type="spellStart"/>
+      <w:r>
+        <w:t>unlik</w:t>
+      </w:r>
+      <w:r>
+        <w:t>ées</w:t>
+      </w:r>
+      <w:proofErr w:type="spellEnd"/>
+      <w:r>
+        <w:t xml:space="preserve">. </w:t>
+      </w:r>
+    </w:p>
+    <w:p>
+      <w:pPr>
+        <w:pStyle w:val="Paragraphedeliste"/>
+        <w:jc w:val="both"/>
+      </w:pPr>
+    </w:p>
+    <w:p>
+      <w:pPr>
+        <w:pStyle w:val="Titre2"/>
+        <w:numPr>
+          <w:ilvl w:val="0"/>
+          <w:numId w:val="4"/>
+        </w:numPr>
+      </w:pPr>
+      <w:r>
+        <w:t>Modèles d’exploration de données et d’apprentissage machine utilisés</w:t>
+      </w:r>
+    </w:p>
+    <w:p>
+      <w:pPr>
+        <w:pStyle w:val="Paragraphedeliste"/>
+        <w:jc w:val="both"/>
+      </w:pPr>
+      <w:r>
+        <w:t>N</w:t>
+      </w:r>
+      <w:r>
+        <w:t xml:space="preserve">otre </w:t>
+      </w:r>
+      <w:r>
+        <w:t xml:space="preserve">système de </w:t>
+      </w:r>
+      <w:r>
+        <w:t>recommandation</w:t>
+      </w:r>
+      <w:r>
+        <w:t xml:space="preserve"> va </w:t>
+      </w:r>
+      <w:r>
+        <w:t xml:space="preserve">utiliser </w:t>
+      </w:r>
+      <w:r>
+        <w:t>un</w:t>
+      </w:r>
+      <w:r>
+        <w:t xml:space="preserve"> </w:t>
+      </w:r>
+      <w:r>
+        <w:t>classificateur</w:t>
+      </w:r>
+      <w:r>
+        <w:t xml:space="preserve"> </w:t>
+      </w:r>
+      <w:r>
+        <w:t xml:space="preserve">binaire. Celui-ci se base </w:t>
+      </w:r>
+      <w:r>
+        <w:t xml:space="preserve">sur le module </w:t>
+      </w:r>
+      <w:proofErr w:type="spellStart"/>
+      <w:r>
+        <w:rPr>
+          <w:i/>
+          <w:iCs/>
+        </w:rPr>
+        <w:t>sklearn</w:t>
+      </w:r>
+      <w:proofErr w:type="spellEnd"/>
+      <w:r>
+        <w:t xml:space="preserve"> et particulièrement </w:t>
+      </w:r>
+      <w:proofErr w:type="spellStart"/>
+      <w:r>
+        <w:rPr>
+          <w:i/>
+          <w:iCs/>
+        </w:rPr>
+        <w:t>tree</w:t>
+      </w:r>
+      <w:proofErr w:type="spellEnd"/>
+      <w:r>
+        <w:t>.</w:t>
+      </w:r>
+      <w:r>
+        <w:t xml:space="preserve"> Ce script va </w:t>
+      </w:r>
+      <w:r>
+        <w:t>attendre en entrée le profil d’un utilisateur et en particulier les listes des images liké</w:t>
+      </w:r>
+      <w:r>
+        <w:t>e</w:t>
+      </w:r>
+      <w:r>
+        <w:t xml:space="preserve">s ou non. </w:t>
+      </w:r>
+    </w:p>
+    <w:p>
+      <w:pPr>
+        <w:pStyle w:val="Paragraphedeliste"/>
+        <w:jc w:val="both"/>
+      </w:pPr>
+      <w:r>
+        <w:t xml:space="preserve">La fonction va créer deux </w:t>
+      </w:r>
+      <w:r>
+        <w:t xml:space="preserve">nouvelles listes, la première qui contient </w:t>
+      </w:r>
+      <w:r>
+        <w:t>toutes les images vues</w:t>
+      </w:r>
+      <w:r>
+        <w:t xml:space="preserve"> par l’utilisateur et la seconde </w:t>
+      </w:r>
+      <w:r>
+        <w:t>le résultat (‘</w:t>
+      </w:r>
+      <w:r>
+        <w:rPr>
+          <w:i/>
+          <w:iCs/>
+        </w:rPr>
+        <w:t>Favorite’</w:t>
+      </w:r>
+      <w:r>
+        <w:t xml:space="preserve"> ou ‘</w:t>
+      </w:r>
+      <w:proofErr w:type="spellStart"/>
+      <w:r>
+        <w:rPr>
+          <w:i/>
+          <w:iCs/>
+        </w:rPr>
+        <w:t>NotFavorite</w:t>
+      </w:r>
+      <w:proofErr w:type="spellEnd"/>
+      <w:r>
+        <w:rPr>
+          <w:i/>
+          <w:iCs/>
+        </w:rPr>
+        <w:t>’</w:t>
+      </w:r>
+      <w:r>
+        <w:t xml:space="preserve">). </w:t>
+      </w:r>
+      <w:r>
+        <w:t xml:space="preserve"> </w:t>
+      </w:r>
+      <w:r>
+        <w:t xml:space="preserve"> </w:t>
+      </w:r>
+    </w:p>
+    <w:p>
+      <w:pPr>
+        <w:pStyle w:val="Paragraphedeliste"/>
+        <w:jc w:val="both"/>
+      </w:pPr>
+      <w:r>
+        <w:t>Nous allons utiliser la technique d’</w:t>
+      </w:r>
+      <w:r>
+        <w:t>étiquetage</w:t>
+      </w:r>
+      <w:r>
+        <w:t xml:space="preserve"> pour</w:t>
+      </w:r>
+      <w:r>
+        <w:t xml:space="preserve"> extraire 6 critères </w:t>
+      </w:r>
+      <w:r>
+        <w:t xml:space="preserve">pour juger de la </w:t>
+      </w:r>
+      <w:r>
+        <w:t>pertinence</w:t>
+      </w:r>
+      <w:r>
+        <w:t xml:space="preserve"> d’une image. </w:t>
+      </w:r>
+      <w:r>
+        <w:t xml:space="preserve"> </w:t>
+      </w:r>
+      <w:r>
+        <w:t>Parmi</w:t>
+      </w:r>
+      <w:r>
+        <w:t xml:space="preserve"> eux, nous retrouvons des critères comme la date, l</w:t>
+      </w:r>
+      <w:r>
+        <w:t xml:space="preserve">e thème, la couleur, etc. </w:t>
+      </w:r>
+    </w:p>
+    <w:p>
+      <w:pPr>
+        <w:pStyle w:val="Paragraphedeliste"/>
+        <w:jc w:val="both"/>
+      </w:pPr>
+      <w:r>
+        <w:t>Il est à</w:t>
+      </w:r>
+      <w:r>
+        <w:t xml:space="preserve"> noter que</w:t>
+      </w:r>
+      <w:r>
+        <w:t xml:space="preserve"> nous avons </w:t>
+      </w:r>
+      <w:r>
+        <w:t xml:space="preserve">eu des problèmes </w:t>
+      </w:r>
+      <w:r>
+        <w:t xml:space="preserve">avec les labels. </w:t>
+      </w:r>
+      <w:r>
+        <w:t xml:space="preserve">En effet, ceux-ci </w:t>
+      </w:r>
+      <w:r>
+        <w:t>n’acceptent</w:t>
+      </w:r>
+      <w:r>
+        <w:t xml:space="preserve"> pas de nouveaux labels, une fois convertie avec la fonction </w:t>
+      </w:r>
+      <w:proofErr w:type="spellStart"/>
+      <w:r>
+        <w:rPr>
+          <w:i/>
+          <w:iCs/>
+        </w:rPr>
+        <w:t>transform</w:t>
+      </w:r>
+      <w:proofErr w:type="spellEnd"/>
+      <w:r>
+        <w:t>.</w:t>
+      </w:r>
+      <w:r>
+        <w:t xml:space="preserve"> Notre solution consiste à récupérer l’intégralité des labels des données</w:t>
+      </w:r>
+      <w:r>
+        <w:t xml:space="preserve"> </w:t>
+      </w:r>
+      <w:r>
+        <w:t xml:space="preserve">(dont ceux pas encore traités). </w:t>
+      </w:r>
+      <w:r>
+        <w:t xml:space="preserve">Cette solution a pour </w:t>
+      </w:r>
+      <w:r>
+        <w:t>limite</w:t>
+      </w:r>
+      <w:r>
+        <w:t xml:space="preserve"> de faire </w:t>
+      </w:r>
+      <w:r>
+        <w:t>charger</w:t>
+      </w:r>
+      <w:r>
+        <w:t xml:space="preserve"> de nombreux labels, jamais utilisé</w:t>
+      </w:r>
+      <w:r>
+        <w:t>s</w:t>
+      </w:r>
+      <w:r>
+        <w:t xml:space="preserve"> par l’algorithme. </w:t>
+      </w:r>
+      <w:r>
+        <w:t xml:space="preserve"> </w:t>
+      </w:r>
+    </w:p>
+    <w:p>
+      <w:pPr>
+        <w:pStyle w:val="Paragraphedeliste"/>
+        <w:jc w:val="both"/>
+      </w:pPr>
+      <w:r>
+        <w:lastRenderedPageBreak/>
+        <w:t xml:space="preserve">Un arbre </w:t>
+      </w:r>
+      <w:r>
+        <w:t xml:space="preserve">de décision </w:t>
+      </w:r>
+      <w:r>
+        <w:t xml:space="preserve">est </w:t>
+      </w:r>
+      <w:r>
+        <w:t xml:space="preserve">initialisé </w:t>
+      </w:r>
+      <w:r>
+        <w:t>avec</w:t>
+      </w:r>
+      <w:r>
+        <w:t xml:space="preserve"> en </w:t>
+      </w:r>
+      <w:r>
+        <w:t>entrée la</w:t>
+      </w:r>
+      <w:r>
+        <w:t xml:space="preserve"> liste des images et </w:t>
+      </w:r>
+      <w:r>
+        <w:t>celle des</w:t>
+      </w:r>
+      <w:r>
+        <w:t xml:space="preserve"> résultat</w:t>
+      </w:r>
+      <w:r>
+        <w:t xml:space="preserve">s. Le script </w:t>
+      </w:r>
+      <w:r>
+        <w:t xml:space="preserve">va </w:t>
+      </w:r>
+      <w:r>
+        <w:t xml:space="preserve">sélectionner </w:t>
+      </w:r>
+      <w:r>
+        <w:t>des</w:t>
+      </w:r>
+      <w:r>
+        <w:t xml:space="preserve"> images non-traité</w:t>
+      </w:r>
+      <w:r>
+        <w:t xml:space="preserve">. </w:t>
+      </w:r>
+      <w:r>
+        <w:t xml:space="preserve">Quand </w:t>
+      </w:r>
+      <w:r>
+        <w:t>l’arbre estime</w:t>
+      </w:r>
+      <w:r>
+        <w:t xml:space="preserve"> qu’une image va avoir l</w:t>
+      </w:r>
+      <w:r>
+        <w:t xml:space="preserve">a classe </w:t>
+      </w:r>
+      <w:r>
+        <w:t>« </w:t>
+      </w:r>
+      <w:r>
+        <w:rPr>
+          <w:i/>
+          <w:iCs/>
+        </w:rPr>
+        <w:t>Favoris</w:t>
+      </w:r>
+      <w:r>
+        <w:t> »,</w:t>
+      </w:r>
+      <w:r>
+        <w:t xml:space="preserve"> </w:t>
+      </w:r>
+      <w:r>
+        <w:t xml:space="preserve">elle est </w:t>
+      </w:r>
+      <w:r>
+        <w:t>affichée</w:t>
+      </w:r>
+      <w:r>
+        <w:t xml:space="preserve"> à l’utilisateur sur une page HTML. </w:t>
+      </w:r>
+    </w:p>
+    <w:p>
+      <w:pPr>
+        <w:pStyle w:val="Paragraphedeliste"/>
+        <w:jc w:val="both"/>
+      </w:pPr>
+      <w:r>
+        <w:t xml:space="preserve">L’utilisateur va pouvoir </w:t>
+      </w:r>
+      <w:r>
+        <w:t xml:space="preserve">confirmer ou non sa préférence </w:t>
+      </w:r>
+      <w:r>
+        <w:t>pour l’image. L</w:t>
+      </w:r>
+      <w:r>
+        <w:t xml:space="preserve">es listes </w:t>
+      </w:r>
+      <w:r>
+        <w:rPr>
+          <w:i/>
+          <w:iCs/>
+        </w:rPr>
+        <w:t>like</w:t>
+      </w:r>
+      <w:r>
+        <w:t xml:space="preserve"> et </w:t>
+      </w:r>
+      <w:proofErr w:type="spellStart"/>
+      <w:r>
+        <w:rPr>
+          <w:i/>
+          <w:iCs/>
+        </w:rPr>
+        <w:t>unlike</w:t>
+      </w:r>
+      <w:proofErr w:type="spellEnd"/>
+      <w:r>
+        <w:t xml:space="preserve"> ser</w:t>
+      </w:r>
+      <w:r>
+        <w:t xml:space="preserve">ont mise </w:t>
+      </w:r>
+      <w:r>
+        <w:t>à jour</w:t>
+      </w:r>
+      <w:r>
+        <w:t xml:space="preserve"> en fonction.</w:t>
+      </w:r>
+      <w:r>
+        <w:t xml:space="preserve"> </w:t>
+      </w:r>
+    </w:p>
+    <w:p>
+      <w:pPr>
+        <w:pStyle w:val="Paragraphedeliste"/>
+        <w:jc w:val="both"/>
+      </w:pPr>
+      <w:r>
+        <w:t xml:space="preserve">Notre système ne possède pas de moyen d’apprentissage mais va s’améliorer </w:t>
+      </w:r>
+      <w:r>
+        <w:t>avec les itérations. En effet, plus le nombre d’image traitée est important et plus l’arbre de décision possède de données</w:t>
+      </w:r>
+      <w:r>
+        <w:t xml:space="preserve"> pour « comprendre » les goûts de l’utilisateur. </w:t>
+      </w:r>
+    </w:p>
+    <w:p>
+      <w:pPr>
+        <w:pStyle w:val="Paragraphedeliste"/>
+        <w:spacing w:before="240"/>
+        <w:jc w:val="both"/>
+      </w:pPr>
+      <w:r>
+        <w:t xml:space="preserve">Cette solution possède </w:t>
+      </w:r>
+      <w:r>
+        <w:t>des cas favorables</w:t>
+      </w:r>
+      <w:r>
+        <w:t xml:space="preserve"> comme </w:t>
+      </w:r>
+      <w:r>
+        <w:t xml:space="preserve">des listes qui </w:t>
+      </w:r>
+      <w:r>
+        <w:t xml:space="preserve">ne </w:t>
+      </w:r>
+      <w:r>
+        <w:t>« like</w:t>
+      </w:r>
+      <w:r>
+        <w:t>nt</w:t>
+      </w:r>
+      <w:r>
+        <w:t xml:space="preserve"> » qu’un thème. Mais </w:t>
+      </w:r>
+      <w:r>
+        <w:t>certains critères</w:t>
+      </w:r>
+      <w:r>
+        <w:t xml:space="preserve"> sont </w:t>
+      </w:r>
+      <w:r>
+        <w:t>mal exploité</w:t>
+      </w:r>
+      <w:r>
+        <w:t>s</w:t>
+      </w:r>
+      <w:r>
+        <w:t xml:space="preserve"> comme les couleurs. L’algorithme</w:t>
+      </w:r>
+      <w:r>
+        <w:t xml:space="preserve"> va faire une forte distinction entre les nuances et deux couleurs </w:t>
+      </w:r>
+      <w:r>
+        <w:t>proches</w:t>
+      </w:r>
+      <w:r>
+        <w:t xml:space="preserve"> ont des labels différents. </w:t>
+      </w:r>
+      <w:r>
+        <w:t>Un cas défavorable est quand une des liste</w:t>
+      </w:r>
+      <w:r>
+        <w:t>s</w:t>
+      </w:r>
+      <w:r>
+        <w:t xml:space="preserve"> </w:t>
+      </w:r>
+      <w:r>
+        <w:t xml:space="preserve">est vide car </w:t>
+      </w:r>
+      <w:r>
+        <w:t>l’</w:t>
+      </w:r>
+      <w:r>
+        <w:t>algorithme</w:t>
+      </w:r>
+      <w:r>
+        <w:t xml:space="preserve"> ne possèdera pas de points de comparaisons</w:t>
+      </w:r>
+      <w:r>
+        <w:t xml:space="preserve"> dans un cas</w:t>
+      </w:r>
+      <w:r>
+        <w:t xml:space="preserve">. </w:t>
+      </w:r>
+      <w:r>
+        <w:t xml:space="preserve"> </w:t>
+      </w:r>
+    </w:p>
+    <w:p>
+      <w:pPr>
+        <w:pStyle w:val="Titre2"/>
+        <w:numPr>
+          <w:ilvl w:val="0"/>
+          <w:numId w:val="4"/>
+        </w:numPr>
+      </w:pPr>
+      <w:r>
         <w:t>Visualisation des données</w:t>
       </w:r>
     </w:p>
     <w:p>
       <w:pPr>
-        <w:jc w:val="both"/>
-      </w:pPr>
-    </w:p>
-    <w:p>
-      <w:pPr>
         <w:pStyle w:val="Paragraphedeliste"/>
         <w:jc w:val="both"/>
       </w:pPr>
@@ -1769,14 +2113,20 @@
         <w:pStyle w:val="Paragraphedeliste"/>
       </w:pPr>
       <w:r>
-        <w:t>En front-end, la proposition pour l’utilisateur était faite de telle manière à ce que chaque image soit proposée, et que, pour chaque image, l’utilisateur choisisse entre plusieurs options :</w:t>
+        <w:t>En frontend, la proposition pour l’utilisateur était faite de telle manière à ce que chaque image soit proposée, et que, pour chaque image, l’utilisateur choisisse entre plusieurs options :</w:t>
       </w:r>
       <w:r>
         <w:rPr>
           <w:b/>
           <w:bCs/>
         </w:rPr>
-        <w:t xml:space="preserve"> AJOUTER TOUTES LES OPTIONS.</w:t>
+        <w:t xml:space="preserve"> </w:t>
+      </w:r>
+      <w:r>
+        <w:t>composition d’une image, clusters de l’image ou bien graphes d’un critère en fonction d’un autre (ex : nombre d’images par année)</w:t>
+      </w:r>
+      <w:r>
+        <w:t>.</w:t>
       </w:r>
     </w:p>
     <w:p>
@@ -1791,14 +2141,10 @@
       <w:pPr>
         <w:pStyle w:val="Paragraphedeliste"/>
       </w:pPr>
-    </w:p>
-    <w:p>
-      <w:pPr>
-        <w:pStyle w:val="Paragraphedeliste"/>
-      </w:pPr>
       <w:r>
         <w:t xml:space="preserve">Cependant, cette stratégie a rencontré un problème qui faisait que l’appel avec le module </w:t>
       </w:r>
+      <w:proofErr w:type="spellStart"/>
       <w:r>
         <w:rPr>
           <w:i/>
@@ -1806,9 +2152,11 @@
         </w:rPr>
         <w:t>cgi</w:t>
       </w:r>
+      <w:proofErr w:type="spellEnd"/>
       <w:r>
         <w:t xml:space="preserve"> (en mode </w:t>
       </w:r>
+      <w:proofErr w:type="spellStart"/>
       <w:r>
         <w:rPr>
           <w:i/>
@@ -1816,16 +2164,23 @@
         </w:rPr>
         <w:t>sudo</w:t>
       </w:r>
-      <w:r>
-        <w:t xml:space="preserve">) rencontrait une erreur au moment d’importer les différentes bibliothèques. Conscients que cela impliquait à l’utilisateur trop de dispositions à prendre de son côté, nous avons décidé de lui simplifier la tâche, au détriment cependant du temps d’extraction des images en amont. </w:t>
-      </w:r>
-    </w:p>
-    <w:p>
-      <w:pPr>
-        <w:pStyle w:val="Paragraphedeliste"/>
-      </w:pPr>
-      <w:r>
-        <w:t>En effet, nous avons donc, au moment où les images sont récupérées par un script sur Wikidata, mis en place un second script qui analyse toutes les images et sort différentes visualisations possibles grâce aux fonctions existantes. Le seul souci présent ici est que, pour une photo, les images permettant la visualisation prennent 30sc chacune à être générées : cela nous donne alors 50mn de traitement pour 100 images.</w:t>
+      <w:proofErr w:type="spellEnd"/>
+      <w:r>
+        <w:t xml:space="preserve">) rencontrait une erreur au moment d’importer les différentes bibliothèques. </w:t>
+      </w:r>
+    </w:p>
+    <w:p>
+      <w:pPr>
+        <w:pStyle w:val="Paragraphedeliste"/>
+      </w:pPr>
+      <w:r>
+        <w:t>N</w:t>
+      </w:r>
+      <w:r>
+        <w:t xml:space="preserve">ous avons donc, au moment où les images sont récupérées par un script sur Wikidata, mis en place un second script qui analyse toutes les images et sort différentes visualisations possibles grâce aux fonctions existantes. Le seul souci présent ici est que, pour une photo, les images permettant la visualisation prennent </w:t>
+      </w:r>
+      <w:r>
+        <w:t>environ une dizaine de secondes à être mises en place par l’algorithme : cela peut alors représenter un certain temps sur une centaine d’images.</w:t>
       </w:r>
     </w:p>
     <w:p>
@@ -1840,6 +2195,48 @@
       <w:pPr>
         <w:pStyle w:val="Paragraphedeliste"/>
       </w:pPr>
+    </w:p>
+    <w:p>
+      <w:pPr>
+        <w:pStyle w:val="Titre2"/>
+        <w:numPr>
+          <w:ilvl w:val="0"/>
+          <w:numId w:val="4"/>
+        </w:numPr>
+      </w:pPr>
+      <w:r>
+        <w:t>Conclusion</w:t>
+      </w:r>
+    </w:p>
+    <w:p>
+      <w:pPr>
+        <w:pStyle w:val="Paragraphedeliste"/>
+        <w:jc w:val="both"/>
+      </w:pPr>
+      <w:r>
+        <w:t>Nous avons pu au travers de ce projet</w:t>
+      </w:r>
+      <w:r>
+        <w:t>, manipuler les différents concepts du Data Mining, allant de l’extraction de données à leur visualisation, en nous intéressant aussi au prétraitement et à la transformation des données. </w:t>
+      </w:r>
+    </w:p>
+    <w:p>
+      <w:pPr>
+        <w:pStyle w:val="Paragraphedeliste"/>
+        <w:jc w:val="both"/>
+      </w:pPr>
+      <w:r>
+        <w:t>La division du travail entre les deux membres du groupes ainsi que les méthodes de travail nous ont fait appréhender le fonctionnement en mode projet de manière professionnelle.</w:t>
+      </w:r>
+    </w:p>
+    <w:p>
+      <w:pPr>
+        <w:pStyle w:val="Paragraphedeliste"/>
+        <w:jc w:val="both"/>
+      </w:pPr>
+      <w:r>
+        <w:t>Nous avons pu ainsi développer au cours de nos heures de travail une solution fonctionnelle qui répondait aux attentes du cahier des charges.</w:t>
+      </w:r>
     </w:p>
     <w:sectPr>
       <w:headerReference w:type="default" r:id="rId8"/>
@@ -1853,7 +2250,7 @@
 </file>
 
 <file path=word/endnotes.xml><?xml version="1.0" encoding="utf-8"?>
-<w:endnotes xmlns:wpc="http://schemas.microsoft.com/office/word/2010/wordprocessingCanvas" xmlns:cx="http://schemas.microsoft.com/office/drawing/2014/chartex" xmlns:cx1="http://schemas.microsoft.com/office/drawing/2015/9/8/chartex" xmlns:cx2="http://schemas.microsoft.com/office/drawing/2015/10/21/chartex" xmlns:cx3="http://schemas.microsoft.com/office/drawing/2016/5/9/chartex" xmlns:cx4="http://schemas.microsoft.com/office/drawing/2016/5/10/chartex" xmlns:cx5="http://schemas.microsoft.com/office/drawing/2016/5/11/chartex" xmlns:cx6="http://schemas.microsoft.com/office/drawing/2016/5/12/chartex" xmlns:cx7="http://schemas.microsoft.com/office/drawing/2016/5/13/chartex" xmlns:cx8="http://schemas.microsoft.com/office/drawing/2016/5/14/chartex" xmlns:mc="http://schemas.openxmlformats.org/markup-compatibility/2006" xmlns:aink="http://schemas.microsoft.com/office/drawing/2016/ink" xmlns:am3d="http://schemas.microsoft.com/office/drawing/2017/model3d" xmlns:o="urn:schemas-microsoft-com:office:office" xmlns:r="http://schemas.openxmlformats.org/officeDocument/2006/relationships" xmlns:m="http://schemas.openxmlformats.org/officeDocument/2006/math" xmlns:v="urn:schemas-microsoft-com:vml" xmlns:wp14="http://schemas.microsoft.com/office/word/2010/wordprocessingDrawing" xmlns:wp="http://schemas.openxmlformats.org/drawingml/2006/wordprocessingDrawing" xmlns:w10="urn:schemas-microsoft-com:office:word" xmlns:w="http://schemas.openxmlformats.org/wordprocessingml/2006/main" xmlns:w14="http://schemas.microsoft.com/office/word/2010/wordml" xmlns:w15="http://schemas.microsoft.com/office/word/2012/wordml" xmlns:w16cid="http://schemas.microsoft.com/office/word/2016/wordml/cid" xmlns:w16se="http://schemas.microsoft.com/office/word/2015/wordml/symex" xmlns:wpg="http://schemas.microsoft.com/office/word/2010/wordprocessingGroup" xmlns:wpi="http://schemas.microsoft.com/office/word/2010/wordprocessingInk" xmlns:wne="http://schemas.microsoft.com/office/word/2006/wordml" xmlns:wps="http://schemas.microsoft.com/office/word/2010/wordprocessingShape" mc:Ignorable="w14 w15 w16se w16cid wp14">
+<w:endnotes xmlns:wpc="http://schemas.microsoft.com/office/word/2010/wordprocessingCanvas" xmlns:cx="http://schemas.microsoft.com/office/drawing/2014/chartex" xmlns:cx1="http://schemas.microsoft.com/office/drawing/2015/9/8/chartex" xmlns:cx2="http://schemas.microsoft.com/office/drawing/2015/10/21/chartex" xmlns:cx3="http://schemas.microsoft.com/office/drawing/2016/5/9/chartex" xmlns:cx4="http://schemas.microsoft.com/office/drawing/2016/5/10/chartex" xmlns:cx5="http://schemas.microsoft.com/office/drawing/2016/5/11/chartex" xmlns:cx6="http://schemas.microsoft.com/office/drawing/2016/5/12/chartex" xmlns:cx7="http://schemas.microsoft.com/office/drawing/2016/5/13/chartex" xmlns:cx8="http://schemas.microsoft.com/office/drawing/2016/5/14/chartex" xmlns:mc="http://schemas.openxmlformats.org/markup-compatibility/2006" xmlns:aink="http://schemas.microsoft.com/office/drawing/2016/ink" xmlns:am3d="http://schemas.microsoft.com/office/drawing/2017/model3d" xmlns:o="urn:schemas-microsoft-com:office:office" xmlns:r="http://schemas.openxmlformats.org/officeDocument/2006/relationships" xmlns:m="http://schemas.openxmlformats.org/officeDocument/2006/math" xmlns:v="urn:schemas-microsoft-com:vml" xmlns:wp14="http://schemas.microsoft.com/office/word/2010/wordprocessingDrawing" xmlns:wp="http://schemas.openxmlformats.org/drawingml/2006/wordprocessingDrawing" xmlns:w10="urn:schemas-microsoft-com:office:word" xmlns:w="http://schemas.openxmlformats.org/wordprocessingml/2006/main" xmlns:w14="http://schemas.microsoft.com/office/word/2010/wordml" xmlns:w15="http://schemas.microsoft.com/office/word/2012/wordml" xmlns:w16cex="http://schemas.microsoft.com/office/word/2018/wordml/cex" xmlns:w16cid="http://schemas.microsoft.com/office/word/2016/wordml/cid" xmlns:w16="http://schemas.microsoft.com/office/word/2018/wordml" xmlns:w16se="http://schemas.microsoft.com/office/word/2015/wordml/symex" xmlns:wpg="http://schemas.microsoft.com/office/word/2010/wordprocessingGroup" xmlns:wpi="http://schemas.microsoft.com/office/word/2010/wordprocessingInk" xmlns:wne="http://schemas.microsoft.com/office/word/2006/wordml" xmlns:wps="http://schemas.microsoft.com/office/word/2010/wordprocessingShape" mc:Ignorable="w14 w15 w16se w16cid w16 w16cex wp14">
   <w:endnote w:type="separator" w:id="-1">
     <w:p>
       <w:pPr>
@@ -1878,7 +2275,7 @@
 </file>
 
 <file path=word/footnotes.xml><?xml version="1.0" encoding="utf-8"?>
-<w:footnotes xmlns:wpc="http://schemas.microsoft.com/office/word/2010/wordprocessingCanvas" xmlns:cx="http://schemas.microsoft.com/office/drawing/2014/chartex" xmlns:cx1="http://schemas.microsoft.com/office/drawing/2015/9/8/chartex" xmlns:cx2="http://schemas.microsoft.com/office/drawing/2015/10/21/chartex" xmlns:cx3="http://schemas.microsoft.com/office/drawing/2016/5/9/chartex" xmlns:cx4="http://schemas.microsoft.com/office/drawing/2016/5/10/chartex" xmlns:cx5="http://schemas.microsoft.com/office/drawing/2016/5/11/chartex" xmlns:cx6="http://schemas.microsoft.com/office/drawing/2016/5/12/chartex" xmlns:cx7="http://schemas.microsoft.com/office/drawing/2016/5/13/chartex" xmlns:cx8="http://schemas.microsoft.com/office/drawing/2016/5/14/chartex" xmlns:mc="http://schemas.openxmlformats.org/markup-compatibility/2006" xmlns:aink="http://schemas.microsoft.com/office/drawing/2016/ink" xmlns:am3d="http://schemas.microsoft.com/office/drawing/2017/model3d" xmlns:o="urn:schemas-microsoft-com:office:office" xmlns:r="http://schemas.openxmlformats.org/officeDocument/2006/relationships" xmlns:m="http://schemas.openxmlformats.org/officeDocument/2006/math" xmlns:v="urn:schemas-microsoft-com:vml" xmlns:wp14="http://schemas.microsoft.com/office/word/2010/wordprocessingDrawing" xmlns:wp="http://schemas.openxmlformats.org/drawingml/2006/wordprocessingDrawing" xmlns:w10="urn:schemas-microsoft-com:office:word" xmlns:w="http://schemas.openxmlformats.org/wordprocessingml/2006/main" xmlns:w14="http://schemas.microsoft.com/office/word/2010/wordml" xmlns:w15="http://schemas.microsoft.com/office/word/2012/wordml" xmlns:w16cid="http://schemas.microsoft.com/office/word/2016/wordml/cid" xmlns:w16se="http://schemas.microsoft.com/office/word/2015/wordml/symex" xmlns:wpg="http://schemas.microsoft.com/office/word/2010/wordprocessingGroup" xmlns:wpi="http://schemas.microsoft.com/office/word/2010/wordprocessingInk" xmlns:wne="http://schemas.microsoft.com/office/word/2006/wordml" xmlns:wps="http://schemas.microsoft.com/office/word/2010/wordprocessingShape" mc:Ignorable="w14 w15 w16se w16cid wp14">
+<w:footnotes xmlns:wpc="http://schemas.microsoft.com/office/word/2010/wordprocessingCanvas" xmlns:cx="http://schemas.microsoft.com/office/drawing/2014/chartex" xmlns:cx1="http://schemas.microsoft.com/office/drawing/2015/9/8/chartex" xmlns:cx2="http://schemas.microsoft.com/office/drawing/2015/10/21/chartex" xmlns:cx3="http://schemas.microsoft.com/office/drawing/2016/5/9/chartex" xmlns:cx4="http://schemas.microsoft.com/office/drawing/2016/5/10/chartex" xmlns:cx5="http://schemas.microsoft.com/office/drawing/2016/5/11/chartex" xmlns:cx6="http://schemas.microsoft.com/office/drawing/2016/5/12/chartex" xmlns:cx7="http://schemas.microsoft.com/office/drawing/2016/5/13/chartex" xmlns:cx8="http://schemas.microsoft.com/office/drawing/2016/5/14/chartex" xmlns:mc="http://schemas.openxmlformats.org/markup-compatibility/2006" xmlns:aink="http://schemas.microsoft.com/office/drawing/2016/ink" xmlns:am3d="http://schemas.microsoft.com/office/drawing/2017/model3d" xmlns:o="urn:schemas-microsoft-com:office:office" xmlns:r="http://schemas.openxmlformats.org/officeDocument/2006/relationships" xmlns:m="http://schemas.openxmlformats.org/officeDocument/2006/math" xmlns:v="urn:schemas-microsoft-com:vml" xmlns:wp14="http://schemas.microsoft.com/office/word/2010/wordprocessingDrawing" xmlns:wp="http://schemas.openxmlformats.org/drawingml/2006/wordprocessingDrawing" xmlns:w10="urn:schemas-microsoft-com:office:word" xmlns:w="http://schemas.openxmlformats.org/wordprocessingml/2006/main" xmlns:w14="http://schemas.microsoft.com/office/word/2010/wordml" xmlns:w15="http://schemas.microsoft.com/office/word/2012/wordml" xmlns:w16cex="http://schemas.microsoft.com/office/word/2018/wordml/cex" xmlns:w16cid="http://schemas.microsoft.com/office/word/2016/wordml/cid" xmlns:w16="http://schemas.microsoft.com/office/word/2018/wordml" xmlns:w16se="http://schemas.microsoft.com/office/word/2015/wordml/symex" xmlns:wpg="http://schemas.microsoft.com/office/word/2010/wordprocessingGroup" xmlns:wpi="http://schemas.microsoft.com/office/word/2010/wordprocessingInk" xmlns:wne="http://schemas.microsoft.com/office/word/2006/wordml" xmlns:wps="http://schemas.microsoft.com/office/word/2010/wordprocessingShape" mc:Ignorable="w14 w15 w16se w16cid w16 w16cex wp14">
   <w:footnote w:type="separator" w:id="-1">
     <w:p>
       <w:pPr>
@@ -1999,7 +2396,7 @@
 </file>
 
 <file path=word/header1.xml><?xml version="1.0" encoding="utf-8"?>
-<w:hdr xmlns:wpc="http://schemas.microsoft.com/office/word/2010/wordprocessingCanvas" xmlns:cx="http://schemas.microsoft.com/office/drawing/2014/chartex" xmlns:cx1="http://schemas.microsoft.com/office/drawing/2015/9/8/chartex" xmlns:cx2="http://schemas.microsoft.com/office/drawing/2015/10/21/chartex" xmlns:cx3="http://schemas.microsoft.com/office/drawing/2016/5/9/chartex" xmlns:cx4="http://schemas.microsoft.com/office/drawing/2016/5/10/chartex" xmlns:cx5="http://schemas.microsoft.com/office/drawing/2016/5/11/chartex" xmlns:cx6="http://schemas.microsoft.com/office/drawing/2016/5/12/chartex" xmlns:cx7="http://schemas.microsoft.com/office/drawing/2016/5/13/chartex" xmlns:cx8="http://schemas.microsoft.com/office/drawing/2016/5/14/chartex" xmlns:mc="http://schemas.openxmlformats.org/markup-compatibility/2006" xmlns:aink="http://schemas.microsoft.com/office/drawing/2016/ink" xmlns:am3d="http://schemas.microsoft.com/office/drawing/2017/model3d" xmlns:o="urn:schemas-microsoft-com:office:office" xmlns:r="http://schemas.openxmlformats.org/officeDocument/2006/relationships" xmlns:m="http://schemas.openxmlformats.org/officeDocument/2006/math" xmlns:v="urn:schemas-microsoft-com:vml" xmlns:wp14="http://schemas.microsoft.com/office/word/2010/wordprocessingDrawing" xmlns:wp="http://schemas.openxmlformats.org/drawingml/2006/wordprocessingDrawing" xmlns:w10="urn:schemas-microsoft-com:office:word" xmlns:w="http://schemas.openxmlformats.org/wordprocessingml/2006/main" xmlns:w14="http://schemas.microsoft.com/office/word/2010/wordml" xmlns:w15="http://schemas.microsoft.com/office/word/2012/wordml" xmlns:w16cid="http://schemas.microsoft.com/office/word/2016/wordml/cid" xmlns:w16se="http://schemas.microsoft.com/office/word/2015/wordml/symex" xmlns:wpg="http://schemas.microsoft.com/office/word/2010/wordprocessingGroup" xmlns:wpi="http://schemas.microsoft.com/office/word/2010/wordprocessingInk" xmlns:wne="http://schemas.microsoft.com/office/word/2006/wordml" xmlns:wps="http://schemas.microsoft.com/office/word/2010/wordprocessingShape" mc:Ignorable="w14 w15 w16se w16cid wp14">
+<w:hdr xmlns:wpc="http://schemas.microsoft.com/office/word/2010/wordprocessingCanvas" xmlns:cx="http://schemas.microsoft.com/office/drawing/2014/chartex" xmlns:cx1="http://schemas.microsoft.com/office/drawing/2015/9/8/chartex" xmlns:cx2="http://schemas.microsoft.com/office/drawing/2015/10/21/chartex" xmlns:cx3="http://schemas.microsoft.com/office/drawing/2016/5/9/chartex" xmlns:cx4="http://schemas.microsoft.com/office/drawing/2016/5/10/chartex" xmlns:cx5="http://schemas.microsoft.com/office/drawing/2016/5/11/chartex" xmlns:cx6="http://schemas.microsoft.com/office/drawing/2016/5/12/chartex" xmlns:cx7="http://schemas.microsoft.com/office/drawing/2016/5/13/chartex" xmlns:cx8="http://schemas.microsoft.com/office/drawing/2016/5/14/chartex" xmlns:mc="http://schemas.openxmlformats.org/markup-compatibility/2006" xmlns:aink="http://schemas.microsoft.com/office/drawing/2016/ink" xmlns:am3d="http://schemas.microsoft.com/office/drawing/2017/model3d" xmlns:o="urn:schemas-microsoft-com:office:office" xmlns:r="http://schemas.openxmlformats.org/officeDocument/2006/relationships" xmlns:m="http://schemas.openxmlformats.org/officeDocument/2006/math" xmlns:v="urn:schemas-microsoft-com:vml" xmlns:wp14="http://schemas.microsoft.com/office/word/2010/wordprocessingDrawing" xmlns:wp="http://schemas.openxmlformats.org/drawingml/2006/wordprocessingDrawing" xmlns:w10="urn:schemas-microsoft-com:office:word" xmlns:w="http://schemas.openxmlformats.org/wordprocessingml/2006/main" xmlns:w14="http://schemas.microsoft.com/office/word/2010/wordml" xmlns:w15="http://schemas.microsoft.com/office/word/2012/wordml" xmlns:w16cex="http://schemas.microsoft.com/office/word/2018/wordml/cex" xmlns:w16cid="http://schemas.microsoft.com/office/word/2016/wordml/cid" xmlns:w16="http://schemas.microsoft.com/office/word/2018/wordml" xmlns:w16se="http://schemas.microsoft.com/office/word/2015/wordml/symex" xmlns:wpg="http://schemas.microsoft.com/office/word/2010/wordprocessingGroup" xmlns:wpi="http://schemas.microsoft.com/office/word/2010/wordprocessingInk" xmlns:wne="http://schemas.microsoft.com/office/word/2006/wordml" xmlns:wps="http://schemas.microsoft.com/office/word/2010/wordprocessingShape" mc:Ignorable="w14 w15 w16se w16cid w16 w16cex wp14">
   <w:p>
     <w:pPr>
       <w:spacing w:after="0"/>
@@ -2064,20 +2461,29 @@
       </w:rPr>
       <w:tab/>
     </w:r>
+    <w:proofErr w:type="gramStart"/>
     <w:r>
       <w:rPr>
         <w:sz w:val="24"/>
         <w:szCs w:val="24"/>
       </w:rPr>
       <w:tab/>
-      <w:t xml:space="preserve">  30/03/2021</w:t>
+      <w:t xml:space="preserve">  30</w:t>
+    </w:r>
+    <w:proofErr w:type="gramEnd"/>
+    <w:r>
+      <w:rPr>
+        <w:sz w:val="24"/>
+        <w:szCs w:val="24"/>
+      </w:rPr>
+      <w:t>/03/2021</w:t>
     </w:r>
   </w:p>
 </w:hdr>
 </file>
 
 <file path=word/numbering.xml><?xml version="1.0" encoding="utf-8"?>
-<w:numbering xmlns:wpc="http://schemas.microsoft.com/office/word/2010/wordprocessingCanvas" xmlns:cx="http://schemas.microsoft.com/office/drawing/2014/chartex" xmlns:cx1="http://schemas.microsoft.com/office/drawing/2015/9/8/chartex" xmlns:cx2="http://schemas.microsoft.com/office/drawing/2015/10/21/chartex" xmlns:cx3="http://schemas.microsoft.com/office/drawing/2016/5/9/chartex" xmlns:cx4="http://schemas.microsoft.com/office/drawing/2016/5/10/chartex" xmlns:cx5="http://schemas.microsoft.com/office/drawing/2016/5/11/chartex" xmlns:cx6="http://schemas.microsoft.com/office/drawing/2016/5/12/chartex" xmlns:cx7="http://schemas.microsoft.com/office/drawing/2016/5/13/chartex" xmlns:cx8="http://schemas.microsoft.com/office/drawing/2016/5/14/chartex" xmlns:mc="http://schemas.openxmlformats.org/markup-compatibility/2006" xmlns:aink="http://schemas.microsoft.com/office/drawing/2016/ink" xmlns:am3d="http://schemas.microsoft.com/office/drawing/2017/model3d" xmlns:o="urn:schemas-microsoft-com:office:office" xmlns:r="http://schemas.openxmlformats.org/officeDocument/2006/relationships" xmlns:m="http://schemas.openxmlformats.org/officeDocument/2006/math" xmlns:v="urn:schemas-microsoft-com:vml" xmlns:wp14="http://schemas.microsoft.com/office/word/2010/wordprocessingDrawing" xmlns:wp="http://schemas.openxmlformats.org/drawingml/2006/wordprocessingDrawing" xmlns:w10="urn:schemas-microsoft-com:office:word" xmlns:w="http://schemas.openxmlformats.org/wordprocessingml/2006/main" xmlns:w14="http://schemas.microsoft.com/office/word/2010/wordml" xmlns:w15="http://schemas.microsoft.com/office/word/2012/wordml" xmlns:w16cid="http://schemas.microsoft.com/office/word/2016/wordml/cid" xmlns:w16se="http://schemas.microsoft.com/office/word/2015/wordml/symex" xmlns:wpg="http://schemas.microsoft.com/office/word/2010/wordprocessingGroup" xmlns:wpi="http://schemas.microsoft.com/office/word/2010/wordprocessingInk" xmlns:wne="http://schemas.microsoft.com/office/word/2006/wordml" xmlns:wps="http://schemas.microsoft.com/office/word/2010/wordprocessingShape" mc:Ignorable="w14 w15 w16se w16cid wp14">
+<w:numbering xmlns:wpc="http://schemas.microsoft.com/office/word/2010/wordprocessingCanvas" xmlns:cx="http://schemas.microsoft.com/office/drawing/2014/chartex" xmlns:cx1="http://schemas.microsoft.com/office/drawing/2015/9/8/chartex" xmlns:cx2="http://schemas.microsoft.com/office/drawing/2015/10/21/chartex" xmlns:cx3="http://schemas.microsoft.com/office/drawing/2016/5/9/chartex" xmlns:cx4="http://schemas.microsoft.com/office/drawing/2016/5/10/chartex" xmlns:cx5="http://schemas.microsoft.com/office/drawing/2016/5/11/chartex" xmlns:cx6="http://schemas.microsoft.com/office/drawing/2016/5/12/chartex" xmlns:cx7="http://schemas.microsoft.com/office/drawing/2016/5/13/chartex" xmlns:cx8="http://schemas.microsoft.com/office/drawing/2016/5/14/chartex" xmlns:mc="http://schemas.openxmlformats.org/markup-compatibility/2006" xmlns:aink="http://schemas.microsoft.com/office/drawing/2016/ink" xmlns:am3d="http://schemas.microsoft.com/office/drawing/2017/model3d" xmlns:o="urn:schemas-microsoft-com:office:office" xmlns:r="http://schemas.openxmlformats.org/officeDocument/2006/relationships" xmlns:m="http://schemas.openxmlformats.org/officeDocument/2006/math" xmlns:v="urn:schemas-microsoft-com:vml" xmlns:wp14="http://schemas.microsoft.com/office/word/2010/wordprocessingDrawing" xmlns:wp="http://schemas.openxmlformats.org/drawingml/2006/wordprocessingDrawing" xmlns:w10="urn:schemas-microsoft-com:office:word" xmlns:w="http://schemas.openxmlformats.org/wordprocessingml/2006/main" xmlns:w14="http://schemas.microsoft.com/office/word/2010/wordml" xmlns:w15="http://schemas.microsoft.com/office/word/2012/wordml" xmlns:w16cex="http://schemas.microsoft.com/office/word/2018/wordml/cex" xmlns:w16cid="http://schemas.microsoft.com/office/word/2016/wordml/cid" xmlns:w16="http://schemas.microsoft.com/office/word/2018/wordml" xmlns:w16se="http://schemas.microsoft.com/office/word/2015/wordml/symex" xmlns:wpg="http://schemas.microsoft.com/office/word/2010/wordprocessingGroup" xmlns:wpi="http://schemas.microsoft.com/office/word/2010/wordprocessingInk" xmlns:wne="http://schemas.microsoft.com/office/word/2006/wordml" xmlns:wps="http://schemas.microsoft.com/office/word/2010/wordprocessingShape" mc:Ignorable="w14 w15 w16se w16cid w16 w16cex wp14">
   <w:abstractNum w:abstractNumId="0" w15:restartNumberingAfterBreak="0">
     <w:nsid w:val="0DC904E5"/>
     <w:multiLevelType w:val="multilevel"/>
@@ -2675,7 +3081,7 @@
 </file>
 
 <file path=word/styles.xml><?xml version="1.0" encoding="utf-8"?>
-<w:styles xmlns:mc="http://schemas.openxmlformats.org/markup-compatibility/2006" xmlns:r="http://schemas.openxmlformats.org/officeDocument/2006/relationships" xmlns:w="http://schemas.openxmlformats.org/wordprocessingml/2006/main" xmlns:w14="http://schemas.microsoft.com/office/word/2010/wordml" xmlns:w15="http://schemas.microsoft.com/office/word/2012/wordml" xmlns:w16cid="http://schemas.microsoft.com/office/word/2016/wordml/cid" xmlns:w16se="http://schemas.microsoft.com/office/word/2015/wordml/symex" mc:Ignorable="w14 w15 w16se w16cid">
+<w:styles xmlns:mc="http://schemas.openxmlformats.org/markup-compatibility/2006" xmlns:r="http://schemas.openxmlformats.org/officeDocument/2006/relationships" xmlns:w="http://schemas.openxmlformats.org/wordprocessingml/2006/main" xmlns:w14="http://schemas.microsoft.com/office/word/2010/wordml" xmlns:w15="http://schemas.microsoft.com/office/word/2012/wordml" xmlns:w16cex="http://schemas.microsoft.com/office/word/2018/wordml/cex" xmlns:w16cid="http://schemas.microsoft.com/office/word/2016/wordml/cid" xmlns:w16="http://schemas.microsoft.com/office/word/2018/wordml" xmlns:w16se="http://schemas.microsoft.com/office/word/2015/wordml/symex" mc:Ignorable="w14 w15 w16se w16cid w16 w16cex">
   <w:docDefaults>
     <w:rPrDefault>
       <w:rPr>

</xml_diff>